<commit_message>
#refs #548 Erstellung extended management summary, verschieben der Vision in Management Summary
</commit_message>
<xml_diff>
--- a/doc/01_Bericht/05_Management_Summary.docx
+++ b/doc/01_Bericht/05_Management_Summary.docx
@@ -41,7 +41,7 @@
               </w:tcPr>
               <w:p>
                 <w:pPr>
-                  <w:pStyle w:val="KeinLeerraum"/>
+                  <w:pStyle w:val="NoSpacing"/>
                   <w:rPr>
                     <w:color w:val="4F81BD" w:themeColor="accent1"/>
                   </w:rPr>
@@ -49,7 +49,7 @@
               </w:p>
               <w:p>
                 <w:pPr>
-                  <w:pStyle w:val="KeinLeerraum"/>
+                  <w:pStyle w:val="NoSpacing"/>
                   <w:rPr>
                     <w:color w:val="4F4F59"/>
                   </w:rPr>
@@ -72,24 +72,16 @@
                   </w:rPr>
                   <w:t xml:space="preserve"> </w:t>
                 </w:r>
-                <w:proofErr w:type="spellStart"/>
                 <w:r>
                   <w:rPr>
                     <w:color w:val="4F4F59"/>
                   </w:rPr>
-                  <w:t>Treichler</w:t>
-                </w:r>
-                <w:proofErr w:type="spellEnd"/>
-                <w:r>
-                  <w:rPr>
-                    <w:color w:val="4F4F59"/>
-                  </w:rPr>
-                  <w:t xml:space="preserve"> Delia</w:t>
+                  <w:t>Treichler Delia</w:t>
                 </w:r>
               </w:p>
               <w:p>
                 <w:pPr>
-                  <w:pStyle w:val="KeinLeerraum"/>
+                  <w:pStyle w:val="NoSpacing"/>
                   <w:rPr>
                     <w:color w:val="4F4F59"/>
                   </w:rPr>
@@ -117,7 +109,7 @@
                     <w:noProof/>
                     <w:color w:val="4F4F59"/>
                   </w:rPr>
-                  <w:t>21. September 2011</w:t>
+                  <w:t>13. Dezember 2011</w:t>
                 </w:r>
                 <w:r>
                   <w:rPr>
@@ -128,7 +120,7 @@
               </w:p>
               <w:p>
                 <w:pPr>
-                  <w:pStyle w:val="KeinLeerraum"/>
+                  <w:pStyle w:val="NoSpacing"/>
                   <w:rPr>
                     <w:color w:val="4F81BD" w:themeColor="accent1"/>
                   </w:rPr>
@@ -163,7 +155,7 @@
               </w:tcPr>
               <w:p>
                 <w:pPr>
-                  <w:pStyle w:val="KeinLeerraum"/>
+                  <w:pStyle w:val="NoSpacing"/>
                   <w:rPr>
                     <w:rFonts w:asciiTheme="majorHAnsi" w:eastAsiaTheme="majorEastAsia" w:hAnsiTheme="majorHAnsi" w:cstheme="majorBidi"/>
                   </w:rPr>
@@ -217,7 +209,7 @@
                 <w:sdtContent>
                   <w:p>
                     <w:pPr>
-                      <w:pStyle w:val="KeinLeerraum"/>
+                      <w:pStyle w:val="NoSpacing"/>
                       <w:rPr>
                         <w:rFonts w:asciiTheme="majorHAnsi" w:eastAsiaTheme="majorEastAsia" w:hAnsiTheme="majorHAnsi" w:cstheme="majorBidi"/>
                         <w:color w:val="4F81BD" w:themeColor="accent1"/>
@@ -265,7 +257,7 @@
                   </w:tcPr>
                   <w:p>
                     <w:pPr>
-                      <w:pStyle w:val="KeinLeerraum"/>
+                      <w:pStyle w:val="NoSpacing"/>
                       <w:rPr>
                         <w:rFonts w:asciiTheme="majorHAnsi" w:eastAsiaTheme="majorEastAsia" w:hAnsiTheme="majorHAnsi" w:cstheme="majorBidi"/>
                       </w:rPr>
@@ -405,34 +397,32 @@
             <w:br w:type="page"/>
           </w:r>
         </w:p>
-        <w:bookmarkStart w:id="0" w:name="_GoBack" w:displacedByCustomXml="next"/>
-        <w:bookmarkEnd w:id="0" w:displacedByCustomXml="next"/>
       </w:sdtContent>
     </w:sdt>
     <w:p>
       <w:pPr>
-        <w:pStyle w:val="berschrift1"/>
-      </w:pPr>
-      <w:bookmarkStart w:id="1" w:name="_Toc287347252"/>
+        <w:pStyle w:val="Heading1"/>
+      </w:pPr>
+      <w:bookmarkStart w:id="0" w:name="_Toc311553134"/>
       <w:r>
         <w:lastRenderedPageBreak/>
         <w:t>Dokumentinformationen</w:t>
       </w:r>
-      <w:bookmarkEnd w:id="1"/>
+      <w:bookmarkEnd w:id="0"/>
     </w:p>
     <w:p>
       <w:pPr>
-        <w:pStyle w:val="berschrift2"/>
-      </w:pPr>
-      <w:bookmarkStart w:id="2" w:name="_Toc287347253"/>
+        <w:pStyle w:val="Heading2"/>
+      </w:pPr>
+      <w:bookmarkStart w:id="1" w:name="_Toc311553135"/>
       <w:r>
         <w:t>Änderungsgeschichte</w:t>
       </w:r>
-      <w:bookmarkEnd w:id="2"/>
+      <w:bookmarkEnd w:id="1"/>
     </w:p>
     <w:tbl>
       <w:tblPr>
-        <w:tblStyle w:val="MittlereSchattierung1-Akzent1"/>
+        <w:tblStyle w:val="MediumShading1-Accent1"/>
         <w:tblW w:w="0" w:type="auto"/>
         <w:tblInd w:w="108" w:type="dxa"/>
         <w:tblLook w:val="04A0" w:firstRow="1" w:lastRow="0" w:firstColumn="1" w:lastColumn="0" w:noHBand="0" w:noVBand="1"/>
@@ -517,7 +507,25 @@
               <w:rPr>
                 <w:b w:val="0"/>
               </w:rPr>
-              <w:t>XX.XX.2011</w:t>
+              <w:t>13</w:t>
+            </w:r>
+            <w:r>
+              <w:rPr>
+                <w:b w:val="0"/>
+              </w:rPr>
+              <w:t>.</w:t>
+            </w:r>
+            <w:r>
+              <w:rPr>
+                <w:b w:val="0"/>
+              </w:rPr>
+              <w:t>12</w:t>
+            </w:r>
+            <w:r>
+              <w:rPr>
+                <w:b w:val="0"/>
+              </w:rPr>
+              <w:t>.2011</w:t>
             </w:r>
           </w:p>
         </w:tc>
@@ -543,8 +551,10 @@
               <w:cnfStyle w:val="000000100000" w:firstRow="0" w:lastRow="0" w:firstColumn="0" w:lastColumn="0" w:oddVBand="0" w:evenVBand="0" w:oddHBand="1" w:evenHBand="0" w:firstRowFirstColumn="0" w:firstRowLastColumn="0" w:lastRowFirstColumn="0" w:lastRowLastColumn="0"/>
             </w:pPr>
             <w:r>
-              <w:t>Erste Version des Dokuments</w:t>
-            </w:r>
+              <w:t>Einfügen der Vision</w:t>
+            </w:r>
+            <w:bookmarkStart w:id="2" w:name="_GoBack"/>
+            <w:bookmarkEnd w:id="2"/>
           </w:p>
         </w:tc>
         <w:tc>
@@ -556,13 +566,13 @@
               <w:cnfStyle w:val="000000100000" w:firstRow="0" w:lastRow="0" w:firstColumn="0" w:lastColumn="0" w:oddVBand="0" w:evenVBand="0" w:oddHBand="1" w:evenHBand="0" w:firstRowFirstColumn="0" w:firstRowLastColumn="0" w:lastRowFirstColumn="0" w:lastRowLastColumn="0"/>
             </w:pPr>
             <w:r>
-              <w:t>XXXXX</w:t>
+              <w:t>cheidt</w:t>
             </w:r>
           </w:p>
         </w:tc>
       </w:tr>
     </w:tbl>
-    <w:bookmarkStart w:id="3" w:name="_Toc287347254" w:displacedByCustomXml="next"/>
+    <w:bookmarkStart w:id="3" w:name="_Toc311553136" w:displacedByCustomXml="next"/>
     <w:sdt>
       <w:sdtPr>
         <w:rPr>
@@ -588,7 +598,7 @@
       <w:sdtContent>
         <w:p>
           <w:pPr>
-            <w:pStyle w:val="berschrift2"/>
+            <w:pStyle w:val="Heading2"/>
           </w:pPr>
           <w:r>
             <w:rPr>
@@ -600,7 +610,7 @@
         </w:p>
         <w:p>
           <w:pPr>
-            <w:pStyle w:val="Verzeichnis1"/>
+            <w:pStyle w:val="TOC1"/>
             <w:tabs>
               <w:tab w:val="left" w:pos="440"/>
               <w:tab w:val="right" w:leader="dot" w:pos="9062"/>
@@ -628,7 +638,7 @@
             </w:rPr>
             <w:fldChar w:fldCharType="separate"/>
           </w:r>
-          <w:hyperlink w:anchor="_Toc287347252" w:history="1">
+          <w:hyperlink w:anchor="_Toc311553134" w:history="1">
             <w:r>
               <w:rPr>
                 <w:rStyle w:val="Hyperlink"/>
@@ -672,7 +682,7 @@
                 <w:noProof/>
                 <w:webHidden/>
               </w:rPr>
-              <w:instrText xml:space="preserve"> PAGEREF _Toc287347252 \h </w:instrText>
+              <w:instrText xml:space="preserve"> PAGEREF _Toc311553134 \h </w:instrText>
             </w:r>
             <w:r>
               <w:rPr>
@@ -705,7 +715,7 @@
         </w:p>
         <w:p>
           <w:pPr>
-            <w:pStyle w:val="Verzeichnis2"/>
+            <w:pStyle w:val="TOC2"/>
             <w:tabs>
               <w:tab w:val="left" w:pos="880"/>
               <w:tab w:val="right" w:leader="dot" w:pos="9062"/>
@@ -717,7 +727,7 @@
               <w:lang w:eastAsia="de-CH"/>
             </w:rPr>
           </w:pPr>
-          <w:hyperlink w:anchor="_Toc287347253" w:history="1">
+          <w:hyperlink w:anchor="_Toc311553135" w:history="1">
             <w:r>
               <w:rPr>
                 <w:rStyle w:val="Hyperlink"/>
@@ -760,7 +770,7 @@
                 <w:noProof/>
                 <w:webHidden/>
               </w:rPr>
-              <w:instrText xml:space="preserve"> PAGEREF _Toc287347253 \h </w:instrText>
+              <w:instrText xml:space="preserve"> PAGEREF _Toc311553135 \h </w:instrText>
             </w:r>
             <w:r>
               <w:rPr>
@@ -793,7 +803,7 @@
         </w:p>
         <w:p>
           <w:pPr>
-            <w:pStyle w:val="Verzeichnis2"/>
+            <w:pStyle w:val="TOC2"/>
             <w:tabs>
               <w:tab w:val="left" w:pos="880"/>
               <w:tab w:val="right" w:leader="dot" w:pos="9062"/>
@@ -805,7 +815,7 @@
               <w:lang w:eastAsia="de-CH"/>
             </w:rPr>
           </w:pPr>
-          <w:hyperlink w:anchor="_Toc287347254" w:history="1">
+          <w:hyperlink w:anchor="_Toc311553136" w:history="1">
             <w:r>
               <w:rPr>
                 <w:rStyle w:val="Hyperlink"/>
@@ -849,7 +859,7 @@
                 <w:noProof/>
                 <w:webHidden/>
               </w:rPr>
-              <w:instrText xml:space="preserve"> PAGEREF _Toc287347254 \h </w:instrText>
+              <w:instrText xml:space="preserve"> PAGEREF _Toc311553136 \h </w:instrText>
             </w:r>
             <w:r>
               <w:rPr>
@@ -882,7 +892,7 @@
         </w:p>
         <w:p>
           <w:pPr>
-            <w:pStyle w:val="Verzeichnis1"/>
+            <w:pStyle w:val="TOC1"/>
             <w:tabs>
               <w:tab w:val="left" w:pos="440"/>
               <w:tab w:val="right" w:leader="dot" w:pos="9062"/>
@@ -895,7 +905,7 @@
               <w:lang w:eastAsia="de-CH"/>
             </w:rPr>
           </w:pPr>
-          <w:hyperlink w:anchor="_Toc287347255" w:history="1">
+          <w:hyperlink w:anchor="_Toc311553137" w:history="1">
             <w:r>
               <w:rPr>
                 <w:rStyle w:val="Hyperlink"/>
@@ -918,7 +928,7 @@
                 <w:rStyle w:val="Hyperlink"/>
                 <w:noProof/>
               </w:rPr>
-              <w:t>Lorem ipsum</w:t>
+              <w:t>Management Summary</w:t>
             </w:r>
             <w:r>
               <w:rPr>
@@ -939,177 +949,7 @@
                 <w:noProof/>
                 <w:webHidden/>
               </w:rPr>
-              <w:instrText xml:space="preserve"> PAGEREF _Toc287347255 \h </w:instrText>
-            </w:r>
-            <w:r>
-              <w:rPr>
-                <w:noProof/>
-                <w:webHidden/>
-              </w:rPr>
-            </w:r>
-            <w:r>
-              <w:rPr>
-                <w:noProof/>
-                <w:webHidden/>
-              </w:rPr>
-              <w:fldChar w:fldCharType="separate"/>
-            </w:r>
-            <w:r>
-              <w:rPr>
-                <w:noProof/>
-                <w:webHidden/>
-              </w:rPr>
-              <w:t>1</w:t>
-            </w:r>
-            <w:r>
-              <w:rPr>
-                <w:noProof/>
-                <w:webHidden/>
-              </w:rPr>
-              <w:fldChar w:fldCharType="end"/>
-            </w:r>
-          </w:hyperlink>
-        </w:p>
-        <w:p>
-          <w:pPr>
-            <w:pStyle w:val="Verzeichnis2"/>
-            <w:tabs>
-              <w:tab w:val="left" w:pos="880"/>
-              <w:tab w:val="right" w:leader="dot" w:pos="9062"/>
-            </w:tabs>
-            <w:rPr>
-              <w:noProof/>
-              <w:sz w:val="22"/>
-              <w:szCs w:val="22"/>
-              <w:lang w:eastAsia="de-CH"/>
-            </w:rPr>
-          </w:pPr>
-          <w:hyperlink w:anchor="_Toc287347256" w:history="1">
-            <w:r>
-              <w:rPr>
-                <w:rStyle w:val="Hyperlink"/>
-                <w:noProof/>
-              </w:rPr>
-              <w:t>2.1</w:t>
-            </w:r>
-            <w:r>
-              <w:rPr>
-                <w:noProof/>
-                <w:sz w:val="22"/>
-                <w:szCs w:val="22"/>
-                <w:lang w:eastAsia="de-CH"/>
-              </w:rPr>
-              <w:tab/>
-            </w:r>
-            <w:r>
-              <w:rPr>
-                <w:rStyle w:val="Hyperlink"/>
-                <w:noProof/>
-              </w:rPr>
-              <w:t>Lorem ipsum</w:t>
-            </w:r>
-            <w:r>
-              <w:rPr>
-                <w:noProof/>
-                <w:webHidden/>
-              </w:rPr>
-              <w:tab/>
-            </w:r>
-            <w:r>
-              <w:rPr>
-                <w:noProof/>
-                <w:webHidden/>
-              </w:rPr>
-              <w:fldChar w:fldCharType="begin"/>
-            </w:r>
-            <w:r>
-              <w:rPr>
-                <w:noProof/>
-                <w:webHidden/>
-              </w:rPr>
-              <w:instrText xml:space="preserve"> PAGEREF _Toc287347256 \h </w:instrText>
-            </w:r>
-            <w:r>
-              <w:rPr>
-                <w:noProof/>
-                <w:webHidden/>
-              </w:rPr>
-            </w:r>
-            <w:r>
-              <w:rPr>
-                <w:noProof/>
-                <w:webHidden/>
-              </w:rPr>
-              <w:fldChar w:fldCharType="separate"/>
-            </w:r>
-            <w:r>
-              <w:rPr>
-                <w:noProof/>
-                <w:webHidden/>
-              </w:rPr>
-              <w:t>1</w:t>
-            </w:r>
-            <w:r>
-              <w:rPr>
-                <w:noProof/>
-                <w:webHidden/>
-              </w:rPr>
-              <w:fldChar w:fldCharType="end"/>
-            </w:r>
-          </w:hyperlink>
-        </w:p>
-        <w:p>
-          <w:pPr>
-            <w:pStyle w:val="Verzeichnis3"/>
-            <w:tabs>
-              <w:tab w:val="left" w:pos="1320"/>
-              <w:tab w:val="right" w:leader="dot" w:pos="9062"/>
-            </w:tabs>
-            <w:rPr>
-              <w:noProof/>
-            </w:rPr>
-          </w:pPr>
-          <w:hyperlink w:anchor="_Toc287347257" w:history="1">
-            <w:r>
-              <w:rPr>
-                <w:rStyle w:val="Hyperlink"/>
-                <w:noProof/>
-              </w:rPr>
-              <w:t>2.1.1</w:t>
-            </w:r>
-            <w:r>
-              <w:rPr>
-                <w:noProof/>
-              </w:rPr>
-              <w:tab/>
-            </w:r>
-            <w:r>
-              <w:rPr>
-                <w:rStyle w:val="Hyperlink"/>
-                <w:noProof/>
-              </w:rPr>
-              <w:t>Lorem ipsum</w:t>
-            </w:r>
-            <w:r>
-              <w:rPr>
-                <w:noProof/>
-                <w:webHidden/>
-              </w:rPr>
-              <w:tab/>
-            </w:r>
-            <w:r>
-              <w:rPr>
-                <w:noProof/>
-                <w:webHidden/>
-              </w:rPr>
-              <w:fldChar w:fldCharType="begin"/>
-            </w:r>
-            <w:r>
-              <w:rPr>
-                <w:noProof/>
-                <w:webHidden/>
-              </w:rPr>
-              <w:instrText xml:space="preserve"> PAGEREF _Toc287347257 \h </w:instrText>
+              <w:instrText xml:space="preserve"> PAGEREF _Toc311553137 \h </w:instrText>
             </w:r>
             <w:r>
               <w:rPr>
@@ -1154,142 +994,78 @@
     </w:sdt>
     <w:p>
       <w:pPr>
-        <w:pStyle w:val="berschrift1"/>
-      </w:pPr>
-      <w:bookmarkStart w:id="4" w:name="_Toc287347255"/>
-      <w:proofErr w:type="spellStart"/>
+        <w:pStyle w:val="Heading1"/>
+      </w:pPr>
+      <w:bookmarkStart w:id="4" w:name="_Toc311553137"/>
       <w:r>
-        <w:t>Lorem</w:t>
-      </w:r>
-      <w:proofErr w:type="spellEnd"/>
-      <w:r>
-        <w:t xml:space="preserve"> </w:t>
-      </w:r>
-      <w:proofErr w:type="spellStart"/>
-      <w:r>
-        <w:t>ipsum</w:t>
+        <w:t>Management Summary</w:t>
       </w:r>
       <w:bookmarkEnd w:id="4"/>
-      <w:proofErr w:type="spellEnd"/>
     </w:p>
     <w:p>
-      <w:proofErr w:type="spellStart"/>
       <w:r>
-        <w:t>Lorem</w:t>
+        <w:t>Wer einen Termin vereinbart, legt meist Wert darauf, pünktlich zu erscheinen. Dies führt oft dazu, dass man zu früh erscheint und schliesslich noch eine Weile auf seinen Gesprächspartner warten muss. Wie kann diese Zeit nun optimal genutzt werden?</w:t>
       </w:r>
-      <w:proofErr w:type="spellEnd"/>
-      <w:r>
-        <w:t xml:space="preserve"> </w:t>
-      </w:r>
-      <w:proofErr w:type="spellStart"/>
-      <w:r>
-        <w:t>ipsum</w:t>
-      </w:r>
-      <w:proofErr w:type="spellEnd"/>
     </w:p>
     <w:p>
-      <w:pPr>
-        <w:pStyle w:val="berschrift2"/>
-      </w:pPr>
-      <w:bookmarkStart w:id="5" w:name="_Toc287347256"/>
-      <w:proofErr w:type="spellStart"/>
+      <w:bookmarkStart w:id="5" w:name="OLE_LINK1"/>
+      <w:bookmarkStart w:id="6" w:name="OLE_LINK2"/>
       <w:r>
-        <w:t>Lorem</w:t>
-      </w:r>
-      <w:proofErr w:type="spellEnd"/>
-      <w:r>
-        <w:t xml:space="preserve"> </w:t>
-      </w:r>
-      <w:proofErr w:type="spellStart"/>
-      <w:r>
-        <w:t>ipsum</w:t>
+        <w:t>Die Zühlke Engineering AG hat es sich zur Aufgabe gemacht, ihren Kunden in dieser Zeit die Firma und ihre bisher ausgeführten Projekte näher zu bringen.</w:t>
       </w:r>
       <w:bookmarkEnd w:id="5"/>
-      <w:proofErr w:type="spellEnd"/>
+      <w:bookmarkEnd w:id="6"/>
+      <w:r>
+        <w:t xml:space="preserve"> Daher sind in der Eingangshalle der Zühlke Engineering AG verschiedene Stellwände mit einer kleineren Auswahl an Projekten ausgestellt. Die einzelnen Projekte werden mittels einer sogenannten Project Note dargestellt – eine A4-Seite, welche Aufschluss über die Projektaufgabe, dessen Umsetzung, den Projektpartner und den Kundennutzen des Projektes gibt.</w:t>
+      </w:r>
+      <w:r>
+        <w:br/>
+      </w:r>
+      <w:bookmarkStart w:id="7" w:name="OLE_LINK3"/>
+      <w:bookmarkStart w:id="8" w:name="OLE_LINK4"/>
+      <w:r>
+        <w:t>Durch die Präsentation einzelner Projekte kann sich der wartende Kunde ein besseres Bild über die Tätigkeiten der Firma machen. Er erfährt beispielsweise, in welchen Themenbereichen die Zühlke Engineering AG schon gearbeitet hat oder mit welchen Partnern sie dies tat. Dadurch könnten auch Anregungen für eine zusätzliche Zusammenarbeit entstehen.</w:t>
+      </w:r>
+      <w:bookmarkEnd w:id="7"/>
+      <w:bookmarkEnd w:id="8"/>
+      <w:r>
+        <w:br/>
+        <w:t>Des Weiteren gibt es die Möglichkeit, von den aufgeführten Project Notes eine Kopie mitzunehmen. Diese Kopien liegen zur Mitnahme bereit oder können gegebenenfalls am Empfang in Auftrag gegeben werden.</w:t>
+      </w:r>
     </w:p>
     <w:p>
-      <w:proofErr w:type="spellStart"/>
       <w:r>
-        <w:t>Lorem</w:t>
+        <w:t xml:space="preserve">Das hauptsächliche Problem besteht darin, dass nie alle Projekte gleichzeitig ausgestellt werden können. Es ist denkbar, dass sich Personen für Projekte oder Bereiche interessieren, die zum Zeitpunkt nicht aufgeführt sind. Dies kann von den Kunden auch als Fehlen solcher Projekte interpretiert werden. </w:t>
       </w:r>
-      <w:proofErr w:type="spellEnd"/>
       <w:r>
-        <w:t xml:space="preserve"> </w:t>
+        <w:br/>
+        <w:t>Eine weitere Problematik ist die Zeit, welche für das Durchschauen der Project Notes benötigt wird, wenn z.B. nach einem bestimmten Themenbereich oder einer bestimmten Firma gesucht wird. Diese ist nur begrenzt und könnte besser genutzt werden.</w:t>
       </w:r>
-      <w:proofErr w:type="spellStart"/>
-      <w:r>
-        <w:t>ipsum</w:t>
-      </w:r>
-      <w:proofErr w:type="spellEnd"/>
     </w:p>
     <w:p>
-      <w:pPr>
-        <w:pStyle w:val="berschrift3"/>
-      </w:pPr>
-      <w:bookmarkStart w:id="6" w:name="_Toc287347257"/>
-      <w:proofErr w:type="spellStart"/>
+      <w:bookmarkStart w:id="9" w:name="OLE_LINK7"/>
+      <w:bookmarkStart w:id="10" w:name="OLE_LINK8"/>
+      <w:bookmarkStart w:id="11" w:name="OLE_LINK5"/>
+      <w:bookmarkStart w:id="12" w:name="OLE_LINK6"/>
       <w:r>
-        <w:t>Lorem</w:t>
+        <w:t xml:space="preserve">Die Zühlke Engineering AG hat ihre Stärken unter anderem im Bereich des Produkt- und Software-Engineerings. Durch Project Flip 2.0 kann sie ihre Expertise in diesem Gebiet bestens unter Beweis stellen. Der Microsoft Surface 2, welcher zur Realisierung einer progressiven Lösung für die bestehende Problematik eingesetzt wird, zeigt, dass die Firma innovativ und bezüglich Technologien auf dem neusten Stand ist. Zudem bietet das Endprodukt eine interaktive und originelle Möglichkeit, Kunden einerseits über die Zühlke Engineering AG zu informieren und andererseits zu unterhalten. Es wird möglich sein, während einer kurzen Wartezeit einfach und auf spielerische Weise Wissen zu sammeln – dies dank intuitiver und unproblematischer Bedienung des Gerätes. </w:t>
       </w:r>
-      <w:proofErr w:type="spellEnd"/>
+      <w:bookmarkEnd w:id="9"/>
+      <w:bookmarkEnd w:id="10"/>
       <w:r>
-        <w:t xml:space="preserve"> </w:t>
+        <w:br/>
       </w:r>
-      <w:proofErr w:type="spellStart"/>
+      <w:bookmarkEnd w:id="11"/>
+      <w:bookmarkEnd w:id="12"/>
       <w:r>
-        <w:t>ipsum</w:t>
+        <w:t>Das Produkt soll den Benutzer dazu animieren, neue Seiten der Zühlke Engineering AG zu entdecken. Zudem erlaubt es, in bestimmten Themenbereichen zu stöbern. Dadurch kann beispielsweise erfahren werden, mit welchen Technologien die Firma bereits gearbeitet hat oder für welchen anderen Auftraggeber die Zühlke Engineering AG erfolgreich Projekte ausgeführt hat.</w:t>
       </w:r>
-      <w:bookmarkEnd w:id="6"/>
-      <w:proofErr w:type="spellEnd"/>
+      <w:r>
+        <w:br/>
+        <w:t>Ist man schliesslich auf die gewünschten Themen gestossen, bietet sich die Möglichkeit, die dieser Thematik untergeordneten Project Notes per Email zu versenden oder direkt ausdrucken zu lassen.</w:t>
+      </w:r>
     </w:p>
-    <w:p>
-      <w:proofErr w:type="spellStart"/>
-      <w:r>
-        <w:t>Lorem</w:t>
-      </w:r>
-      <w:proofErr w:type="spellEnd"/>
-      <w:r>
-        <w:t xml:space="preserve"> </w:t>
-      </w:r>
-      <w:proofErr w:type="spellStart"/>
-      <w:r>
-        <w:t>ipsum</w:t>
-      </w:r>
-      <w:proofErr w:type="spellEnd"/>
-    </w:p>
-    <w:p>
-      <w:pPr>
-        <w:pStyle w:val="berschrift4"/>
-      </w:pPr>
-      <w:proofErr w:type="spellStart"/>
-      <w:r>
-        <w:t>Lorem</w:t>
-      </w:r>
-      <w:proofErr w:type="spellEnd"/>
-      <w:r>
-        <w:t xml:space="preserve"> </w:t>
-      </w:r>
-      <w:proofErr w:type="spellStart"/>
-      <w:r>
-        <w:t>ipsum</w:t>
-      </w:r>
-      <w:proofErr w:type="spellEnd"/>
-    </w:p>
-    <w:p>
-      <w:proofErr w:type="spellStart"/>
-      <w:r>
-        <w:t>Lorem</w:t>
-      </w:r>
-      <w:proofErr w:type="spellEnd"/>
-      <w:r>
-        <w:t xml:space="preserve"> </w:t>
-      </w:r>
-      <w:proofErr w:type="spellStart"/>
-      <w:r>
-        <w:t>ipsum</w:t>
-      </w:r>
-      <w:proofErr w:type="spellEnd"/>
-    </w:p>
+    <w:p/>
     <w:sectPr>
       <w:headerReference w:type="default" r:id="rId10"/>
       <w:footerReference w:type="default" r:id="rId11"/>
@@ -1333,7 +1109,7 @@
 <w:ftr xmlns:wpc="http://schemas.microsoft.com/office/word/2010/wordprocessingCanvas" xmlns:mc="http://schemas.openxmlformats.org/markup-compatibility/2006" xmlns:o="urn:schemas-microsoft-com:office:office" xmlns:r="http://schemas.openxmlformats.org/officeDocument/2006/relationships" xmlns:m="http://schemas.openxmlformats.org/officeDocument/2006/math" xmlns:v="urn:schemas-microsoft-com:vml" xmlns:wp14="http://schemas.microsoft.com/office/word/2010/wordprocessingDrawing" xmlns:wp="http://schemas.openxmlformats.org/drawingml/2006/wordprocessingDrawing" xmlns:w10="urn:schemas-microsoft-com:office:word" xmlns:w="http://schemas.openxmlformats.org/wordprocessingml/2006/main" xmlns:w14="http://schemas.microsoft.com/office/word/2010/wordml" xmlns:wpg="http://schemas.microsoft.com/office/word/2010/wordprocessingGroup" xmlns:wpi="http://schemas.microsoft.com/office/word/2010/wordprocessingInk" xmlns:wne="http://schemas.microsoft.com/office/word/2006/wordml" xmlns:wps="http://schemas.microsoft.com/office/word/2010/wordprocessingShape" mc:Ignorable="w14 wp14">
   <w:p>
     <w:pPr>
-      <w:pStyle w:val="Fuzeile"/>
+      <w:pStyle w:val="Footer"/>
     </w:pPr>
     <w:r>
       <w:rPr>
@@ -1360,7 +1136,7 @@
       <w:rPr>
         <w:noProof/>
       </w:rPr>
-      <w:t>21. September 2011</w:t>
+      <w:t>13. Dezember 2011</w:t>
     </w:r>
     <w:r>
       <w:fldChar w:fldCharType="end"/>
@@ -1371,19 +1147,11 @@
       </w:rPr>
       <w:tab/>
     </w:r>
-    <w:proofErr w:type="spellStart"/>
     <w:r>
       <w:rPr>
         <w:lang w:val="en-GB"/>
       </w:rPr>
-      <w:t>Seite</w:t>
-    </w:r>
-    <w:proofErr w:type="spellEnd"/>
-    <w:r>
-      <w:rPr>
-        <w:lang w:val="en-GB"/>
-      </w:rPr>
-      <w:t xml:space="preserve"> </w:t>
+      <w:t xml:space="preserve">Seite </w:t>
     </w:r>
     <w:r>
       <w:rPr>
@@ -1423,16 +1191,31 @@
       </w:rPr>
       <w:t xml:space="preserve"> von </w:t>
     </w:r>
-    <w:fldSimple w:instr="NUMPAGES  \* Arabic  \* MERGEFORMAT">
-      <w:r>
-        <w:rPr>
-          <w:b/>
-          <w:noProof/>
-          <w:lang w:val="de-DE"/>
-        </w:rPr>
-        <w:t>1</w:t>
-      </w:r>
-    </w:fldSimple>
+    <w:r>
+      <w:fldChar w:fldCharType="begin"/>
+    </w:r>
+    <w:r>
+      <w:instrText>NUMPAGES  \* Arabic  \* MERGEFORMAT</w:instrText>
+    </w:r>
+    <w:r>
+      <w:fldChar w:fldCharType="separate"/>
+    </w:r>
+    <w:r>
+      <w:rPr>
+        <w:b/>
+        <w:noProof/>
+        <w:lang w:val="de-DE"/>
+      </w:rPr>
+      <w:t>1</w:t>
+    </w:r>
+    <w:r>
+      <w:rPr>
+        <w:b/>
+        <w:noProof/>
+        <w:lang w:val="de-DE"/>
+      </w:rPr>
+      <w:fldChar w:fldCharType="end"/>
+    </w:r>
   </w:p>
 </w:ftr>
 </file>
@@ -1466,7 +1249,7 @@
 <w:hdr xmlns:wpc="http://schemas.microsoft.com/office/word/2010/wordprocessingCanvas" xmlns:mc="http://schemas.openxmlformats.org/markup-compatibility/2006" xmlns:o="urn:schemas-microsoft-com:office:office" xmlns:r="http://schemas.openxmlformats.org/officeDocument/2006/relationships" xmlns:m="http://schemas.openxmlformats.org/officeDocument/2006/math" xmlns:v="urn:schemas-microsoft-com:vml" xmlns:wp14="http://schemas.microsoft.com/office/word/2010/wordprocessingDrawing" xmlns:wp="http://schemas.openxmlformats.org/drawingml/2006/wordprocessingDrawing" xmlns:w10="urn:schemas-microsoft-com:office:word" xmlns:w="http://schemas.openxmlformats.org/wordprocessingml/2006/main" xmlns:w14="http://schemas.microsoft.com/office/word/2010/wordml" xmlns:wpg="http://schemas.microsoft.com/office/word/2010/wordprocessingGroup" xmlns:wpi="http://schemas.microsoft.com/office/word/2010/wordprocessingInk" xmlns:wne="http://schemas.microsoft.com/office/word/2006/wordml" xmlns:wps="http://schemas.microsoft.com/office/word/2010/wordprocessingShape" mc:Ignorable="w14 wp14">
   <w:p>
     <w:pPr>
-      <w:pStyle w:val="Kopfzeile"/>
+      <w:pStyle w:val="Header"/>
     </w:pPr>
     <w:r>
       <w:rPr>
@@ -1737,7 +1520,7 @@
     <w:lvl w:ilvl="0">
       <w:start w:val="1"/>
       <w:numFmt w:val="decimal"/>
-      <w:pStyle w:val="berschrift1"/>
+      <w:pStyle w:val="Heading1"/>
       <w:lvlText w:val="%1"/>
       <w:lvlJc w:val="left"/>
       <w:pPr>
@@ -1747,7 +1530,7 @@
     <w:lvl w:ilvl="1">
       <w:start w:val="1"/>
       <w:numFmt w:val="decimal"/>
-      <w:pStyle w:val="berschrift2"/>
+      <w:pStyle w:val="Heading2"/>
       <w:lvlText w:val="%1.%2"/>
       <w:lvlJc w:val="left"/>
       <w:pPr>
@@ -1757,7 +1540,7 @@
     <w:lvl w:ilvl="2">
       <w:start w:val="1"/>
       <w:numFmt w:val="decimal"/>
-      <w:pStyle w:val="berschrift3"/>
+      <w:pStyle w:val="Heading3"/>
       <w:lvlText w:val="%1.%2.%3"/>
       <w:lvlJc w:val="left"/>
       <w:pPr>
@@ -1767,7 +1550,7 @@
     <w:lvl w:ilvl="3">
       <w:start w:val="1"/>
       <w:numFmt w:val="decimal"/>
-      <w:pStyle w:val="berschrift4"/>
+      <w:pStyle w:val="Heading4"/>
       <w:lvlText w:val="%1.%2.%3.%4"/>
       <w:lvlJc w:val="left"/>
       <w:pPr>
@@ -1777,7 +1560,7 @@
     <w:lvl w:ilvl="4">
       <w:start w:val="1"/>
       <w:numFmt w:val="decimal"/>
-      <w:pStyle w:val="berschrift5"/>
+      <w:pStyle w:val="Heading5"/>
       <w:lvlText w:val="%1.%2.%3.%4.%5"/>
       <w:lvlJc w:val="left"/>
       <w:pPr>
@@ -1787,7 +1570,7 @@
     <w:lvl w:ilvl="5">
       <w:start w:val="1"/>
       <w:numFmt w:val="decimal"/>
-      <w:pStyle w:val="berschrift6"/>
+      <w:pStyle w:val="Heading6"/>
       <w:lvlText w:val="%1.%2.%3.%4.%5.%6"/>
       <w:lvlJc w:val="left"/>
       <w:pPr>
@@ -1797,7 +1580,7 @@
     <w:lvl w:ilvl="6">
       <w:start w:val="1"/>
       <w:numFmt w:val="decimal"/>
-      <w:pStyle w:val="berschrift7"/>
+      <w:pStyle w:val="Heading7"/>
       <w:lvlText w:val="%1.%2.%3.%4.%5.%6.%7"/>
       <w:lvlJc w:val="left"/>
       <w:pPr>
@@ -1807,7 +1590,7 @@
     <w:lvl w:ilvl="7">
       <w:start w:val="1"/>
       <w:numFmt w:val="decimal"/>
-      <w:pStyle w:val="berschrift8"/>
+      <w:pStyle w:val="Heading8"/>
       <w:lvlText w:val="%1.%2.%3.%4.%5.%6.%7.%8"/>
       <w:lvlJc w:val="left"/>
       <w:pPr>
@@ -1817,7 +1600,7 @@
     <w:lvl w:ilvl="8">
       <w:start w:val="1"/>
       <w:numFmt w:val="decimal"/>
-      <w:pStyle w:val="berschrift9"/>
+      <w:pStyle w:val="Heading9"/>
       <w:lvlText w:val="%1.%2.%3.%4.%5.%6.%7.%8.%9"/>
       <w:lvlJc w:val="left"/>
       <w:pPr>
@@ -2082,7 +1865,7 @@
     <w:lsdException w:name="Bibliography" w:uiPriority="37"/>
     <w:lsdException w:name="TOC Heading" w:uiPriority="39" w:qFormat="1"/>
   </w:latentStyles>
-  <w:style w:type="paragraph" w:default="1" w:styleId="Standard">
+  <w:style w:type="paragraph" w:default="1" w:styleId="Normal">
     <w:name w:val="Normal"/>
     <w:qFormat/>
     <w:rsid w:val="003C3BB7"/>
@@ -2091,11 +1874,11 @@
       <w:szCs w:val="20"/>
     </w:rPr>
   </w:style>
-  <w:style w:type="paragraph" w:styleId="berschrift1">
+  <w:style w:type="paragraph" w:styleId="Heading1">
     <w:name w:val="heading 1"/>
-    <w:basedOn w:val="Standard"/>
-    <w:next w:val="Standard"/>
-    <w:link w:val="berschrift1Zchn"/>
+    <w:basedOn w:val="Normal"/>
+    <w:next w:val="Normal"/>
+    <w:link w:val="Heading1Char"/>
     <w:uiPriority w:val="9"/>
     <w:qFormat/>
     <w:rsid w:val="00976450"/>
@@ -2123,11 +1906,11 @@
       <w:szCs w:val="22"/>
     </w:rPr>
   </w:style>
-  <w:style w:type="paragraph" w:styleId="berschrift2">
+  <w:style w:type="paragraph" w:styleId="Heading2">
     <w:name w:val="heading 2"/>
-    <w:basedOn w:val="Standard"/>
-    <w:next w:val="Standard"/>
-    <w:link w:val="berschrift2Zchn"/>
+    <w:basedOn w:val="Normal"/>
+    <w:next w:val="Normal"/>
+    <w:link w:val="Heading2Char"/>
     <w:uiPriority w:val="9"/>
     <w:unhideWhenUsed/>
     <w:qFormat/>
@@ -2154,11 +1937,11 @@
       <w:szCs w:val="22"/>
     </w:rPr>
   </w:style>
-  <w:style w:type="paragraph" w:styleId="berschrift3">
+  <w:style w:type="paragraph" w:styleId="Heading3">
     <w:name w:val="heading 3"/>
-    <w:basedOn w:val="Standard"/>
-    <w:next w:val="Standard"/>
-    <w:link w:val="berschrift3Zchn"/>
+    <w:basedOn w:val="Normal"/>
+    <w:next w:val="Normal"/>
+    <w:link w:val="Heading3Char"/>
     <w:uiPriority w:val="9"/>
     <w:unhideWhenUsed/>
     <w:qFormat/>
@@ -2181,11 +1964,11 @@
       <w:szCs w:val="22"/>
     </w:rPr>
   </w:style>
-  <w:style w:type="paragraph" w:styleId="berschrift4">
+  <w:style w:type="paragraph" w:styleId="Heading4">
     <w:name w:val="heading 4"/>
-    <w:basedOn w:val="Standard"/>
-    <w:next w:val="Standard"/>
-    <w:link w:val="berschrift4Zchn"/>
+    <w:basedOn w:val="Normal"/>
+    <w:next w:val="Normal"/>
+    <w:link w:val="Heading4Char"/>
     <w:uiPriority w:val="9"/>
     <w:unhideWhenUsed/>
     <w:qFormat/>
@@ -2210,11 +1993,11 @@
       <w:szCs w:val="22"/>
     </w:rPr>
   </w:style>
-  <w:style w:type="paragraph" w:styleId="berschrift5">
+  <w:style w:type="paragraph" w:styleId="Heading5">
     <w:name w:val="heading 5"/>
-    <w:basedOn w:val="Standard"/>
-    <w:next w:val="Standard"/>
-    <w:link w:val="berschrift5Zchn"/>
+    <w:basedOn w:val="Normal"/>
+    <w:next w:val="Normal"/>
+    <w:link w:val="Heading5Char"/>
     <w:uiPriority w:val="9"/>
     <w:unhideWhenUsed/>
     <w:qFormat/>
@@ -2235,11 +2018,11 @@
       <w:szCs w:val="22"/>
     </w:rPr>
   </w:style>
-  <w:style w:type="paragraph" w:styleId="berschrift6">
+  <w:style w:type="paragraph" w:styleId="Heading6">
     <w:name w:val="heading 6"/>
-    <w:basedOn w:val="Standard"/>
-    <w:next w:val="Standard"/>
-    <w:link w:val="berschrift6Zchn"/>
+    <w:basedOn w:val="Normal"/>
+    <w:next w:val="Normal"/>
+    <w:link w:val="Heading6Char"/>
     <w:uiPriority w:val="9"/>
     <w:semiHidden/>
     <w:unhideWhenUsed/>
@@ -2264,11 +2047,11 @@
       <w:szCs w:val="22"/>
     </w:rPr>
   </w:style>
-  <w:style w:type="paragraph" w:styleId="berschrift7">
+  <w:style w:type="paragraph" w:styleId="Heading7">
     <w:name w:val="heading 7"/>
-    <w:basedOn w:val="Standard"/>
-    <w:next w:val="Standard"/>
-    <w:link w:val="berschrift7Zchn"/>
+    <w:basedOn w:val="Normal"/>
+    <w:next w:val="Normal"/>
+    <w:link w:val="Heading7Char"/>
     <w:uiPriority w:val="9"/>
     <w:semiHidden/>
     <w:unhideWhenUsed/>
@@ -2290,11 +2073,11 @@
       <w:szCs w:val="22"/>
     </w:rPr>
   </w:style>
-  <w:style w:type="paragraph" w:styleId="berschrift8">
+  <w:style w:type="paragraph" w:styleId="Heading8">
     <w:name w:val="heading 8"/>
-    <w:basedOn w:val="Standard"/>
-    <w:next w:val="Standard"/>
-    <w:link w:val="berschrift8Zchn"/>
+    <w:basedOn w:val="Normal"/>
+    <w:next w:val="Normal"/>
+    <w:link w:val="Heading8Char"/>
     <w:uiPriority w:val="9"/>
     <w:semiHidden/>
     <w:unhideWhenUsed/>
@@ -2315,11 +2098,11 @@
       <w:szCs w:val="18"/>
     </w:rPr>
   </w:style>
-  <w:style w:type="paragraph" w:styleId="berschrift9">
+  <w:style w:type="paragraph" w:styleId="Heading9">
     <w:name w:val="heading 9"/>
-    <w:basedOn w:val="Standard"/>
-    <w:next w:val="Standard"/>
-    <w:link w:val="berschrift9Zchn"/>
+    <w:basedOn w:val="Normal"/>
+    <w:next w:val="Normal"/>
+    <w:link w:val="Heading9Char"/>
     <w:uiPriority w:val="9"/>
     <w:semiHidden/>
     <w:unhideWhenUsed/>
@@ -2341,13 +2124,13 @@
       <w:szCs w:val="18"/>
     </w:rPr>
   </w:style>
-  <w:style w:type="character" w:default="1" w:styleId="Absatz-Standardschriftart">
+  <w:style w:type="character" w:default="1" w:styleId="DefaultParagraphFont">
     <w:name w:val="Default Paragraph Font"/>
     <w:uiPriority w:val="1"/>
     <w:semiHidden/>
     <w:unhideWhenUsed/>
   </w:style>
-  <w:style w:type="table" w:default="1" w:styleId="NormaleTabelle">
+  <w:style w:type="table" w:default="1" w:styleId="TableNormal">
     <w:name w:val="Normal Table"/>
     <w:uiPriority w:val="99"/>
     <w:semiHidden/>
@@ -2362,16 +2145,16 @@
       </w:tblCellMar>
     </w:tblPr>
   </w:style>
-  <w:style w:type="numbering" w:default="1" w:styleId="KeineListe">
+  <w:style w:type="numbering" w:default="1" w:styleId="NoList">
     <w:name w:val="No List"/>
     <w:uiPriority w:val="99"/>
     <w:semiHidden/>
     <w:unhideWhenUsed/>
   </w:style>
-  <w:style w:type="character" w:customStyle="1" w:styleId="berschrift1Zchn">
-    <w:name w:val="Überschrift 1 Zchn"/>
-    <w:basedOn w:val="Absatz-Standardschriftart"/>
-    <w:link w:val="berschrift1"/>
+  <w:style w:type="character" w:customStyle="1" w:styleId="Heading1Char">
+    <w:name w:val="Heading 1 Char"/>
+    <w:basedOn w:val="DefaultParagraphFont"/>
+    <w:link w:val="Heading1"/>
     <w:uiPriority w:val="9"/>
     <w:rsid w:val="00976450"/>
     <w:rPr>
@@ -2384,10 +2167,10 @@
       <w:shd w:val="clear" w:color="auto" w:fill="D5D3EA"/>
     </w:rPr>
   </w:style>
-  <w:style w:type="character" w:customStyle="1" w:styleId="berschrift2Zchn">
-    <w:name w:val="Überschrift 2 Zchn"/>
-    <w:basedOn w:val="Absatz-Standardschriftart"/>
-    <w:link w:val="berschrift2"/>
+  <w:style w:type="character" w:customStyle="1" w:styleId="Heading2Char">
+    <w:name w:val="Heading 2 Char"/>
+    <w:basedOn w:val="DefaultParagraphFont"/>
+    <w:link w:val="Heading2"/>
     <w:uiPriority w:val="9"/>
     <w:rsid w:val="00976450"/>
     <w:rPr>
@@ -2398,9 +2181,9 @@
       <w:shd w:val="clear" w:color="auto" w:fill="FFFFFF" w:themeFill="background1"/>
     </w:rPr>
   </w:style>
-  <w:style w:type="table" w:styleId="Tabellenraster">
+  <w:style w:type="table" w:styleId="TableGrid">
     <w:name w:val="Table Grid"/>
-    <w:basedOn w:val="NormaleTabelle"/>
+    <w:basedOn w:val="TableNormal"/>
     <w:uiPriority w:val="59"/>
     <w:rsid w:val="00651384"/>
     <w:pPr>
@@ -2424,9 +2207,9 @@
       </w:tblCellMar>
     </w:tblPr>
   </w:style>
-  <w:style w:type="table" w:styleId="HellesRaster-Akzent1">
+  <w:style w:type="table" w:styleId="LightGrid-Accent1">
     <w:name w:val="Light Grid Accent 1"/>
-    <w:basedOn w:val="NormaleTabelle"/>
+    <w:basedOn w:val="TableNormal"/>
     <w:uiPriority w:val="62"/>
     <w:rsid w:val="00CB0412"/>
     <w:pPr>
@@ -2554,9 +2337,9 @@
       </w:tcPr>
     </w:tblStylePr>
   </w:style>
-  <w:style w:type="table" w:styleId="MittlereSchattierung1-Akzent1">
+  <w:style w:type="table" w:styleId="MediumShading1-Accent1">
     <w:name w:val="Medium Shading 1 Accent 1"/>
-    <w:basedOn w:val="NormaleTabelle"/>
+    <w:basedOn w:val="TableNormal"/>
     <w:uiPriority w:val="63"/>
     <w:rsid w:val="00FC564C"/>
     <w:pPr>
@@ -2654,9 +2437,9 @@
       </w:tcPr>
     </w:tblStylePr>
   </w:style>
-  <w:style w:type="table" w:styleId="MittlereListe2-Akzent1">
+  <w:style w:type="table" w:styleId="MediumList2-Accent1">
     <w:name w:val="Medium List 2 Accent 1"/>
-    <w:basedOn w:val="NormaleTabelle"/>
+    <w:basedOn w:val="TableNormal"/>
     <w:uiPriority w:val="66"/>
     <w:rsid w:val="00CB0412"/>
     <w:pPr>
@@ -2782,9 +2565,9 @@
       </w:tcPr>
     </w:tblStylePr>
   </w:style>
-  <w:style w:type="table" w:styleId="MittlereListe1-Akzent1">
+  <w:style w:type="table" w:styleId="MediumList1-Accent1">
     <w:name w:val="Medium List 1 Accent 1"/>
-    <w:basedOn w:val="NormaleTabelle"/>
+    <w:basedOn w:val="TableNormal"/>
     <w:uiPriority w:val="65"/>
     <w:rsid w:val="00CB0412"/>
     <w:pPr>
@@ -2866,10 +2649,10 @@
       </w:tcPr>
     </w:tblStylePr>
   </w:style>
-  <w:style w:type="character" w:customStyle="1" w:styleId="berschrift3Zchn">
-    <w:name w:val="Überschrift 3 Zchn"/>
-    <w:basedOn w:val="Absatz-Standardschriftart"/>
-    <w:link w:val="berschrift3"/>
+  <w:style w:type="character" w:customStyle="1" w:styleId="Heading3Char">
+    <w:name w:val="Heading 3 Char"/>
+    <w:basedOn w:val="DefaultParagraphFont"/>
+    <w:link w:val="Heading3"/>
     <w:uiPriority w:val="9"/>
     <w:rsid w:val="00976450"/>
     <w:rPr>
@@ -2877,10 +2660,10 @@
       <w:spacing w:val="15"/>
     </w:rPr>
   </w:style>
-  <w:style w:type="character" w:customStyle="1" w:styleId="berschrift4Zchn">
-    <w:name w:val="Überschrift 4 Zchn"/>
-    <w:basedOn w:val="Absatz-Standardschriftart"/>
-    <w:link w:val="berschrift4"/>
+  <w:style w:type="character" w:customStyle="1" w:styleId="Heading4Char">
+    <w:name w:val="Heading 4 Char"/>
+    <w:basedOn w:val="DefaultParagraphFont"/>
+    <w:link w:val="Heading4"/>
     <w:uiPriority w:val="9"/>
     <w:rsid w:val="00976450"/>
     <w:rPr>
@@ -2889,10 +2672,10 @@
       <w:spacing w:val="10"/>
     </w:rPr>
   </w:style>
-  <w:style w:type="character" w:customStyle="1" w:styleId="berschrift5Zchn">
-    <w:name w:val="Überschrift 5 Zchn"/>
-    <w:basedOn w:val="Absatz-Standardschriftart"/>
-    <w:link w:val="berschrift5"/>
+  <w:style w:type="character" w:customStyle="1" w:styleId="Heading5Char">
+    <w:name w:val="Heading 5 Char"/>
+    <w:basedOn w:val="DefaultParagraphFont"/>
+    <w:link w:val="Heading5"/>
     <w:uiPriority w:val="9"/>
     <w:rsid w:val="00976450"/>
     <w:rPr>
@@ -2901,10 +2684,10 @@
       <w:spacing w:val="10"/>
     </w:rPr>
   </w:style>
-  <w:style w:type="character" w:customStyle="1" w:styleId="berschrift6Zchn">
-    <w:name w:val="Überschrift 6 Zchn"/>
-    <w:basedOn w:val="Absatz-Standardschriftart"/>
-    <w:link w:val="berschrift6"/>
+  <w:style w:type="character" w:customStyle="1" w:styleId="Heading6Char">
+    <w:name w:val="Heading 6 Char"/>
+    <w:basedOn w:val="DefaultParagraphFont"/>
+    <w:link w:val="Heading6"/>
     <w:uiPriority w:val="9"/>
     <w:semiHidden/>
     <w:rsid w:val="003C3BB7"/>
@@ -2914,10 +2697,10 @@
       <w:spacing w:val="10"/>
     </w:rPr>
   </w:style>
-  <w:style w:type="character" w:customStyle="1" w:styleId="berschrift7Zchn">
-    <w:name w:val="Überschrift 7 Zchn"/>
-    <w:basedOn w:val="Absatz-Standardschriftart"/>
-    <w:link w:val="berschrift7"/>
+  <w:style w:type="character" w:customStyle="1" w:styleId="Heading7Char">
+    <w:name w:val="Heading 7 Char"/>
+    <w:basedOn w:val="DefaultParagraphFont"/>
+    <w:link w:val="Heading7"/>
     <w:uiPriority w:val="9"/>
     <w:semiHidden/>
     <w:rsid w:val="003C3BB7"/>
@@ -2927,10 +2710,10 @@
       <w:spacing w:val="10"/>
     </w:rPr>
   </w:style>
-  <w:style w:type="character" w:customStyle="1" w:styleId="berschrift8Zchn">
-    <w:name w:val="Überschrift 8 Zchn"/>
-    <w:basedOn w:val="Absatz-Standardschriftart"/>
-    <w:link w:val="berschrift8"/>
+  <w:style w:type="character" w:customStyle="1" w:styleId="Heading8Char">
+    <w:name w:val="Heading 8 Char"/>
+    <w:basedOn w:val="DefaultParagraphFont"/>
+    <w:link w:val="Heading8"/>
     <w:uiPriority w:val="9"/>
     <w:semiHidden/>
     <w:rsid w:val="003C3BB7"/>
@@ -2941,10 +2724,10 @@
       <w:szCs w:val="18"/>
     </w:rPr>
   </w:style>
-  <w:style w:type="character" w:customStyle="1" w:styleId="berschrift9Zchn">
-    <w:name w:val="Überschrift 9 Zchn"/>
-    <w:basedOn w:val="Absatz-Standardschriftart"/>
-    <w:link w:val="berschrift9"/>
+  <w:style w:type="character" w:customStyle="1" w:styleId="Heading9Char">
+    <w:name w:val="Heading 9 Char"/>
+    <w:basedOn w:val="DefaultParagraphFont"/>
+    <w:link w:val="Heading9"/>
     <w:uiPriority w:val="9"/>
     <w:semiHidden/>
     <w:rsid w:val="003C3BB7"/>
@@ -2956,10 +2739,10 @@
       <w:szCs w:val="18"/>
     </w:rPr>
   </w:style>
-  <w:style w:type="paragraph" w:styleId="Beschriftung">
+  <w:style w:type="paragraph" w:styleId="Caption">
     <w:name w:val="caption"/>
-    <w:basedOn w:val="Standard"/>
-    <w:next w:val="Standard"/>
+    <w:basedOn w:val="Normal"/>
+    <w:next w:val="Normal"/>
     <w:uiPriority w:val="35"/>
     <w:semiHidden/>
     <w:unhideWhenUsed/>
@@ -2973,11 +2756,11 @@
       <w:szCs w:val="16"/>
     </w:rPr>
   </w:style>
-  <w:style w:type="paragraph" w:styleId="Titel">
+  <w:style w:type="paragraph" w:styleId="Title">
     <w:name w:val="Title"/>
-    <w:basedOn w:val="Standard"/>
-    <w:next w:val="Standard"/>
-    <w:link w:val="TitelZchn"/>
+    <w:basedOn w:val="Normal"/>
+    <w:next w:val="Normal"/>
+    <w:link w:val="TitleChar"/>
     <w:uiPriority w:val="10"/>
     <w:qFormat/>
     <w:rsid w:val="005E2896"/>
@@ -2993,10 +2776,10 @@
       <w:szCs w:val="52"/>
     </w:rPr>
   </w:style>
-  <w:style w:type="character" w:customStyle="1" w:styleId="TitelZchn">
-    <w:name w:val="Titel Zchn"/>
-    <w:basedOn w:val="Absatz-Standardschriftart"/>
-    <w:link w:val="Titel"/>
+  <w:style w:type="character" w:customStyle="1" w:styleId="TitleChar">
+    <w:name w:val="Title Char"/>
+    <w:basedOn w:val="DefaultParagraphFont"/>
+    <w:link w:val="Title"/>
     <w:uiPriority w:val="10"/>
     <w:rsid w:val="005E2896"/>
     <w:rPr>
@@ -3008,11 +2791,11 @@
       <w:szCs w:val="52"/>
     </w:rPr>
   </w:style>
-  <w:style w:type="paragraph" w:styleId="Untertitel">
+  <w:style w:type="paragraph" w:styleId="Subtitle">
     <w:name w:val="Subtitle"/>
-    <w:basedOn w:val="Standard"/>
-    <w:next w:val="Standard"/>
-    <w:link w:val="UntertitelZchn"/>
+    <w:basedOn w:val="Normal"/>
+    <w:next w:val="Normal"/>
+    <w:link w:val="SubtitleChar"/>
     <w:uiPriority w:val="11"/>
     <w:qFormat/>
     <w:rsid w:val="003C3BB7"/>
@@ -3027,10 +2810,10 @@
       <w:szCs w:val="24"/>
     </w:rPr>
   </w:style>
-  <w:style w:type="character" w:customStyle="1" w:styleId="UntertitelZchn">
-    <w:name w:val="Untertitel Zchn"/>
-    <w:basedOn w:val="Absatz-Standardschriftart"/>
-    <w:link w:val="Untertitel"/>
+  <w:style w:type="character" w:customStyle="1" w:styleId="SubtitleChar">
+    <w:name w:val="Subtitle Char"/>
+    <w:basedOn w:val="DefaultParagraphFont"/>
+    <w:link w:val="Subtitle"/>
     <w:uiPriority w:val="11"/>
     <w:rsid w:val="003C3BB7"/>
     <w:rPr>
@@ -3041,7 +2824,7 @@
       <w:szCs w:val="24"/>
     </w:rPr>
   </w:style>
-  <w:style w:type="character" w:styleId="Fett">
+  <w:style w:type="character" w:styleId="Strong">
     <w:name w:val="Strong"/>
     <w:uiPriority w:val="22"/>
     <w:qFormat/>
@@ -3051,7 +2834,7 @@
       <w:bCs/>
     </w:rPr>
   </w:style>
-  <w:style w:type="character" w:styleId="Hervorhebung">
+  <w:style w:type="character" w:styleId="Emphasis">
     <w:name w:val="Emphasis"/>
     <w:uiPriority w:val="20"/>
     <w:qFormat/>
@@ -3062,10 +2845,10 @@
       <w:spacing w:val="5"/>
     </w:rPr>
   </w:style>
-  <w:style w:type="paragraph" w:styleId="KeinLeerraum">
+  <w:style w:type="paragraph" w:styleId="NoSpacing">
     <w:name w:val="No Spacing"/>
-    <w:basedOn w:val="Standard"/>
-    <w:link w:val="KeinLeerraumZchn"/>
+    <w:basedOn w:val="Normal"/>
+    <w:link w:val="NoSpacingChar"/>
     <w:uiPriority w:val="1"/>
     <w:qFormat/>
     <w:rsid w:val="003C3BB7"/>
@@ -3073,10 +2856,10 @@
       <w:spacing w:after="0"/>
     </w:pPr>
   </w:style>
-  <w:style w:type="character" w:customStyle="1" w:styleId="KeinLeerraumZchn">
-    <w:name w:val="Kein Leerraum Zchn"/>
-    <w:basedOn w:val="Absatz-Standardschriftart"/>
-    <w:link w:val="KeinLeerraum"/>
+  <w:style w:type="character" w:customStyle="1" w:styleId="NoSpacingChar">
+    <w:name w:val="No Spacing Char"/>
+    <w:basedOn w:val="DefaultParagraphFont"/>
+    <w:link w:val="NoSpacing"/>
     <w:uiPriority w:val="1"/>
     <w:rsid w:val="003C3BB7"/>
     <w:rPr>
@@ -3084,9 +2867,9 @@
       <w:szCs w:val="20"/>
     </w:rPr>
   </w:style>
-  <w:style w:type="paragraph" w:styleId="Listenabsatz">
+  <w:style w:type="paragraph" w:styleId="ListParagraph">
     <w:name w:val="List Paragraph"/>
-    <w:basedOn w:val="Standard"/>
+    <w:basedOn w:val="Normal"/>
     <w:uiPriority w:val="34"/>
     <w:qFormat/>
     <w:rsid w:val="003C3BB7"/>
@@ -3095,11 +2878,11 @@
       <w:contextualSpacing/>
     </w:pPr>
   </w:style>
-  <w:style w:type="paragraph" w:styleId="Zitat">
+  <w:style w:type="paragraph" w:styleId="Quote">
     <w:name w:val="Quote"/>
-    <w:basedOn w:val="Standard"/>
-    <w:next w:val="Standard"/>
-    <w:link w:val="ZitatZchn"/>
+    <w:basedOn w:val="Normal"/>
+    <w:next w:val="Normal"/>
+    <w:link w:val="QuoteChar"/>
     <w:uiPriority w:val="29"/>
     <w:qFormat/>
     <w:rsid w:val="003C3BB7"/>
@@ -3108,10 +2891,10 @@
       <w:iCs/>
     </w:rPr>
   </w:style>
-  <w:style w:type="character" w:customStyle="1" w:styleId="ZitatZchn">
-    <w:name w:val="Zitat Zchn"/>
-    <w:basedOn w:val="Absatz-Standardschriftart"/>
-    <w:link w:val="Zitat"/>
+  <w:style w:type="character" w:customStyle="1" w:styleId="QuoteChar">
+    <w:name w:val="Quote Char"/>
+    <w:basedOn w:val="DefaultParagraphFont"/>
+    <w:link w:val="Quote"/>
     <w:uiPriority w:val="29"/>
     <w:rsid w:val="003C3BB7"/>
     <w:rPr>
@@ -3121,11 +2904,11 @@
       <w:szCs w:val="20"/>
     </w:rPr>
   </w:style>
-  <w:style w:type="paragraph" w:styleId="IntensivesZitat">
+  <w:style w:type="paragraph" w:styleId="IntenseQuote">
     <w:name w:val="Intense Quote"/>
-    <w:basedOn w:val="Standard"/>
-    <w:next w:val="Standard"/>
-    <w:link w:val="IntensivesZitatZchn"/>
+    <w:basedOn w:val="Normal"/>
+    <w:next w:val="Normal"/>
+    <w:link w:val="IntenseQuoteChar"/>
     <w:uiPriority w:val="30"/>
     <w:qFormat/>
     <w:rsid w:val="003C3BB7"/>
@@ -3144,10 +2927,10 @@
       <w:color w:val="4F81BD" w:themeColor="accent1"/>
     </w:rPr>
   </w:style>
-  <w:style w:type="character" w:customStyle="1" w:styleId="IntensivesZitatZchn">
-    <w:name w:val="Intensives Zitat Zchn"/>
-    <w:basedOn w:val="Absatz-Standardschriftart"/>
-    <w:link w:val="IntensivesZitat"/>
+  <w:style w:type="character" w:customStyle="1" w:styleId="IntenseQuoteChar">
+    <w:name w:val="Intense Quote Char"/>
+    <w:basedOn w:val="DefaultParagraphFont"/>
+    <w:link w:val="IntenseQuote"/>
     <w:uiPriority w:val="30"/>
     <w:rsid w:val="003C3BB7"/>
     <w:rPr>
@@ -3158,7 +2941,7 @@
       <w:szCs w:val="20"/>
     </w:rPr>
   </w:style>
-  <w:style w:type="character" w:styleId="SchwacheHervorhebung">
+  <w:style w:type="character" w:styleId="SubtleEmphasis">
     <w:name w:val="Subtle Emphasis"/>
     <w:uiPriority w:val="19"/>
     <w:qFormat/>
@@ -3169,7 +2952,7 @@
       <w:color w:val="243F60" w:themeColor="accent1" w:themeShade="7F"/>
     </w:rPr>
   </w:style>
-  <w:style w:type="character" w:styleId="IntensiveHervorhebung">
+  <w:style w:type="character" w:styleId="IntenseEmphasis">
     <w:name w:val="Intense Emphasis"/>
     <w:uiPriority w:val="21"/>
     <w:qFormat/>
@@ -3182,7 +2965,7 @@
       <w:spacing w:val="10"/>
     </w:rPr>
   </w:style>
-  <w:style w:type="character" w:styleId="SchwacherVerweis">
+  <w:style w:type="character" w:styleId="SubtleReference">
     <w:name w:val="Subtle Reference"/>
     <w:uiPriority w:val="31"/>
     <w:qFormat/>
@@ -3193,7 +2976,7 @@
       <w:color w:val="4F81BD" w:themeColor="accent1"/>
     </w:rPr>
   </w:style>
-  <w:style w:type="character" w:styleId="IntensiverVerweis">
+  <w:style w:type="character" w:styleId="IntenseReference">
     <w:name w:val="Intense Reference"/>
     <w:uiPriority w:val="32"/>
     <w:qFormat/>
@@ -3207,7 +2990,7 @@
       <w:color w:val="4F81BD" w:themeColor="accent1"/>
     </w:rPr>
   </w:style>
-  <w:style w:type="character" w:styleId="Buchtitel">
+  <w:style w:type="character" w:styleId="BookTitle">
     <w:name w:val="Book Title"/>
     <w:uiPriority w:val="33"/>
     <w:qFormat/>
@@ -3220,10 +3003,10 @@
       <w:spacing w:val="9"/>
     </w:rPr>
   </w:style>
-  <w:style w:type="paragraph" w:styleId="Inhaltsverzeichnisberschrift">
+  <w:style w:type="paragraph" w:styleId="TOCHeading">
     <w:name w:val="TOC Heading"/>
-    <w:basedOn w:val="berschrift1"/>
-    <w:next w:val="Standard"/>
+    <w:basedOn w:val="Heading1"/>
+    <w:next w:val="Normal"/>
     <w:uiPriority w:val="39"/>
     <w:unhideWhenUsed/>
     <w:qFormat/>
@@ -3235,10 +3018,10 @@
       <w:lang w:bidi="en-US"/>
     </w:rPr>
   </w:style>
-  <w:style w:type="paragraph" w:styleId="Verzeichnis1">
+  <w:style w:type="paragraph" w:styleId="TOC1">
     <w:name w:val="toc 1"/>
-    <w:basedOn w:val="Standard"/>
-    <w:next w:val="Standard"/>
+    <w:basedOn w:val="Normal"/>
+    <w:next w:val="Normal"/>
     <w:autoRedefine/>
     <w:uiPriority w:val="39"/>
     <w:unhideWhenUsed/>
@@ -3251,10 +3034,10 @@
       <w:b/>
     </w:rPr>
   </w:style>
-  <w:style w:type="paragraph" w:styleId="Verzeichnis2">
+  <w:style w:type="paragraph" w:styleId="TOC2">
     <w:name w:val="toc 2"/>
-    <w:basedOn w:val="Standard"/>
-    <w:next w:val="Standard"/>
+    <w:basedOn w:val="Normal"/>
+    <w:next w:val="Normal"/>
     <w:autoRedefine/>
     <w:uiPriority w:val="39"/>
     <w:unhideWhenUsed/>
@@ -3267,7 +3050,7 @@
   </w:style>
   <w:style w:type="character" w:styleId="Hyperlink">
     <w:name w:val="Hyperlink"/>
-    <w:basedOn w:val="Absatz-Standardschriftart"/>
+    <w:basedOn w:val="DefaultParagraphFont"/>
     <w:uiPriority w:val="99"/>
     <w:unhideWhenUsed/>
     <w:rsid w:val="006F2255"/>
@@ -3276,10 +3059,10 @@
       <w:u w:val="single"/>
     </w:rPr>
   </w:style>
-  <w:style w:type="paragraph" w:styleId="Sprechblasentext">
+  <w:style w:type="paragraph" w:styleId="BalloonText">
     <w:name w:val="Balloon Text"/>
-    <w:basedOn w:val="Standard"/>
-    <w:link w:val="SprechblasentextZchn"/>
+    <w:basedOn w:val="Normal"/>
+    <w:link w:val="BalloonTextChar"/>
     <w:uiPriority w:val="99"/>
     <w:semiHidden/>
     <w:unhideWhenUsed/>
@@ -3293,10 +3076,10 @@
       <w:szCs w:val="16"/>
     </w:rPr>
   </w:style>
-  <w:style w:type="character" w:customStyle="1" w:styleId="SprechblasentextZchn">
-    <w:name w:val="Sprechblasentext Zchn"/>
-    <w:basedOn w:val="Absatz-Standardschriftart"/>
-    <w:link w:val="Sprechblasentext"/>
+  <w:style w:type="character" w:customStyle="1" w:styleId="BalloonTextChar">
+    <w:name w:val="Balloon Text Char"/>
+    <w:basedOn w:val="DefaultParagraphFont"/>
+    <w:link w:val="BalloonText"/>
     <w:uiPriority w:val="99"/>
     <w:semiHidden/>
     <w:rsid w:val="006F2255"/>
@@ -3306,10 +3089,10 @@
       <w:szCs w:val="16"/>
     </w:rPr>
   </w:style>
-  <w:style w:type="paragraph" w:styleId="Verzeichnis3">
+  <w:style w:type="paragraph" w:styleId="TOC3">
     <w:name w:val="toc 3"/>
-    <w:basedOn w:val="Standard"/>
-    <w:next w:val="Standard"/>
+    <w:basedOn w:val="Normal"/>
+    <w:next w:val="Normal"/>
     <w:autoRedefine/>
     <w:uiPriority w:val="39"/>
     <w:unhideWhenUsed/>
@@ -3324,10 +3107,10 @@
       <w:lang w:eastAsia="de-CH"/>
     </w:rPr>
   </w:style>
-  <w:style w:type="paragraph" w:styleId="Kopfzeile">
+  <w:style w:type="paragraph" w:styleId="Header">
     <w:name w:val="header"/>
-    <w:basedOn w:val="Standard"/>
-    <w:link w:val="KopfzeileZchn"/>
+    <w:basedOn w:val="Normal"/>
+    <w:link w:val="HeaderChar"/>
     <w:uiPriority w:val="99"/>
     <w:unhideWhenUsed/>
     <w:rsid w:val="008F2373"/>
@@ -3339,10 +3122,10 @@
       <w:spacing w:after="0"/>
     </w:pPr>
   </w:style>
-  <w:style w:type="character" w:customStyle="1" w:styleId="KopfzeileZchn">
-    <w:name w:val="Kopfzeile Zchn"/>
-    <w:basedOn w:val="Absatz-Standardschriftart"/>
-    <w:link w:val="Kopfzeile"/>
+  <w:style w:type="character" w:customStyle="1" w:styleId="HeaderChar">
+    <w:name w:val="Header Char"/>
+    <w:basedOn w:val="DefaultParagraphFont"/>
+    <w:link w:val="Header"/>
     <w:uiPriority w:val="99"/>
     <w:rsid w:val="008F2373"/>
     <w:rPr>
@@ -3350,10 +3133,10 @@
       <w:szCs w:val="20"/>
     </w:rPr>
   </w:style>
-  <w:style w:type="paragraph" w:styleId="Fuzeile">
+  <w:style w:type="paragraph" w:styleId="Footer">
     <w:name w:val="footer"/>
-    <w:basedOn w:val="Standard"/>
-    <w:link w:val="FuzeileZchn"/>
+    <w:basedOn w:val="Normal"/>
+    <w:link w:val="FooterChar"/>
     <w:uiPriority w:val="99"/>
     <w:unhideWhenUsed/>
     <w:rsid w:val="008F2373"/>
@@ -3365,10 +3148,10 @@
       <w:spacing w:after="0"/>
     </w:pPr>
   </w:style>
-  <w:style w:type="character" w:customStyle="1" w:styleId="FuzeileZchn">
-    <w:name w:val="Fußzeile Zchn"/>
-    <w:basedOn w:val="Absatz-Standardschriftart"/>
-    <w:link w:val="Fuzeile"/>
+  <w:style w:type="character" w:customStyle="1" w:styleId="FooterChar">
+    <w:name w:val="Footer Char"/>
+    <w:basedOn w:val="DefaultParagraphFont"/>
+    <w:link w:val="Footer"/>
     <w:uiPriority w:val="99"/>
     <w:rsid w:val="008F2373"/>
     <w:rPr>
@@ -3535,7 +3318,7 @@
     <w:lsdException w:name="Bibliography" w:uiPriority="37"/>
     <w:lsdException w:name="TOC Heading" w:uiPriority="39" w:qFormat="1"/>
   </w:latentStyles>
-  <w:style w:type="paragraph" w:default="1" w:styleId="Standard">
+  <w:style w:type="paragraph" w:default="1" w:styleId="Normal">
     <w:name w:val="Normal"/>
     <w:qFormat/>
     <w:rsid w:val="003C3BB7"/>
@@ -3544,11 +3327,11 @@
       <w:szCs w:val="20"/>
     </w:rPr>
   </w:style>
-  <w:style w:type="paragraph" w:styleId="berschrift1">
+  <w:style w:type="paragraph" w:styleId="Heading1">
     <w:name w:val="heading 1"/>
-    <w:basedOn w:val="Standard"/>
-    <w:next w:val="Standard"/>
-    <w:link w:val="berschrift1Zchn"/>
+    <w:basedOn w:val="Normal"/>
+    <w:next w:val="Normal"/>
+    <w:link w:val="Heading1Char"/>
     <w:uiPriority w:val="9"/>
     <w:qFormat/>
     <w:rsid w:val="00976450"/>
@@ -3576,11 +3359,11 @@
       <w:szCs w:val="22"/>
     </w:rPr>
   </w:style>
-  <w:style w:type="paragraph" w:styleId="berschrift2">
+  <w:style w:type="paragraph" w:styleId="Heading2">
     <w:name w:val="heading 2"/>
-    <w:basedOn w:val="Standard"/>
-    <w:next w:val="Standard"/>
-    <w:link w:val="berschrift2Zchn"/>
+    <w:basedOn w:val="Normal"/>
+    <w:next w:val="Normal"/>
+    <w:link w:val="Heading2Char"/>
     <w:uiPriority w:val="9"/>
     <w:unhideWhenUsed/>
     <w:qFormat/>
@@ -3607,11 +3390,11 @@
       <w:szCs w:val="22"/>
     </w:rPr>
   </w:style>
-  <w:style w:type="paragraph" w:styleId="berschrift3">
+  <w:style w:type="paragraph" w:styleId="Heading3">
     <w:name w:val="heading 3"/>
-    <w:basedOn w:val="Standard"/>
-    <w:next w:val="Standard"/>
-    <w:link w:val="berschrift3Zchn"/>
+    <w:basedOn w:val="Normal"/>
+    <w:next w:val="Normal"/>
+    <w:link w:val="Heading3Char"/>
     <w:uiPriority w:val="9"/>
     <w:unhideWhenUsed/>
     <w:qFormat/>
@@ -3634,11 +3417,11 @@
       <w:szCs w:val="22"/>
     </w:rPr>
   </w:style>
-  <w:style w:type="paragraph" w:styleId="berschrift4">
+  <w:style w:type="paragraph" w:styleId="Heading4">
     <w:name w:val="heading 4"/>
-    <w:basedOn w:val="Standard"/>
-    <w:next w:val="Standard"/>
-    <w:link w:val="berschrift4Zchn"/>
+    <w:basedOn w:val="Normal"/>
+    <w:next w:val="Normal"/>
+    <w:link w:val="Heading4Char"/>
     <w:uiPriority w:val="9"/>
     <w:unhideWhenUsed/>
     <w:qFormat/>
@@ -3663,11 +3446,11 @@
       <w:szCs w:val="22"/>
     </w:rPr>
   </w:style>
-  <w:style w:type="paragraph" w:styleId="berschrift5">
+  <w:style w:type="paragraph" w:styleId="Heading5">
     <w:name w:val="heading 5"/>
-    <w:basedOn w:val="Standard"/>
-    <w:next w:val="Standard"/>
-    <w:link w:val="berschrift5Zchn"/>
+    <w:basedOn w:val="Normal"/>
+    <w:next w:val="Normal"/>
+    <w:link w:val="Heading5Char"/>
     <w:uiPriority w:val="9"/>
     <w:unhideWhenUsed/>
     <w:qFormat/>
@@ -3688,11 +3471,11 @@
       <w:szCs w:val="22"/>
     </w:rPr>
   </w:style>
-  <w:style w:type="paragraph" w:styleId="berschrift6">
+  <w:style w:type="paragraph" w:styleId="Heading6">
     <w:name w:val="heading 6"/>
-    <w:basedOn w:val="Standard"/>
-    <w:next w:val="Standard"/>
-    <w:link w:val="berschrift6Zchn"/>
+    <w:basedOn w:val="Normal"/>
+    <w:next w:val="Normal"/>
+    <w:link w:val="Heading6Char"/>
     <w:uiPriority w:val="9"/>
     <w:semiHidden/>
     <w:unhideWhenUsed/>
@@ -3717,11 +3500,11 @@
       <w:szCs w:val="22"/>
     </w:rPr>
   </w:style>
-  <w:style w:type="paragraph" w:styleId="berschrift7">
+  <w:style w:type="paragraph" w:styleId="Heading7">
     <w:name w:val="heading 7"/>
-    <w:basedOn w:val="Standard"/>
-    <w:next w:val="Standard"/>
-    <w:link w:val="berschrift7Zchn"/>
+    <w:basedOn w:val="Normal"/>
+    <w:next w:val="Normal"/>
+    <w:link w:val="Heading7Char"/>
     <w:uiPriority w:val="9"/>
     <w:semiHidden/>
     <w:unhideWhenUsed/>
@@ -3743,11 +3526,11 @@
       <w:szCs w:val="22"/>
     </w:rPr>
   </w:style>
-  <w:style w:type="paragraph" w:styleId="berschrift8">
+  <w:style w:type="paragraph" w:styleId="Heading8">
     <w:name w:val="heading 8"/>
-    <w:basedOn w:val="Standard"/>
-    <w:next w:val="Standard"/>
-    <w:link w:val="berschrift8Zchn"/>
+    <w:basedOn w:val="Normal"/>
+    <w:next w:val="Normal"/>
+    <w:link w:val="Heading8Char"/>
     <w:uiPriority w:val="9"/>
     <w:semiHidden/>
     <w:unhideWhenUsed/>
@@ -3768,11 +3551,11 @@
       <w:szCs w:val="18"/>
     </w:rPr>
   </w:style>
-  <w:style w:type="paragraph" w:styleId="berschrift9">
+  <w:style w:type="paragraph" w:styleId="Heading9">
     <w:name w:val="heading 9"/>
-    <w:basedOn w:val="Standard"/>
-    <w:next w:val="Standard"/>
-    <w:link w:val="berschrift9Zchn"/>
+    <w:basedOn w:val="Normal"/>
+    <w:next w:val="Normal"/>
+    <w:link w:val="Heading9Char"/>
     <w:uiPriority w:val="9"/>
     <w:semiHidden/>
     <w:unhideWhenUsed/>
@@ -3794,13 +3577,13 @@
       <w:szCs w:val="18"/>
     </w:rPr>
   </w:style>
-  <w:style w:type="character" w:default="1" w:styleId="Absatz-Standardschriftart">
+  <w:style w:type="character" w:default="1" w:styleId="DefaultParagraphFont">
     <w:name w:val="Default Paragraph Font"/>
     <w:uiPriority w:val="1"/>
     <w:semiHidden/>
     <w:unhideWhenUsed/>
   </w:style>
-  <w:style w:type="table" w:default="1" w:styleId="NormaleTabelle">
+  <w:style w:type="table" w:default="1" w:styleId="TableNormal">
     <w:name w:val="Normal Table"/>
     <w:uiPriority w:val="99"/>
     <w:semiHidden/>
@@ -3815,16 +3598,16 @@
       </w:tblCellMar>
     </w:tblPr>
   </w:style>
-  <w:style w:type="numbering" w:default="1" w:styleId="KeineListe">
+  <w:style w:type="numbering" w:default="1" w:styleId="NoList">
     <w:name w:val="No List"/>
     <w:uiPriority w:val="99"/>
     <w:semiHidden/>
     <w:unhideWhenUsed/>
   </w:style>
-  <w:style w:type="character" w:customStyle="1" w:styleId="berschrift1Zchn">
-    <w:name w:val="Überschrift 1 Zchn"/>
-    <w:basedOn w:val="Absatz-Standardschriftart"/>
-    <w:link w:val="berschrift1"/>
+  <w:style w:type="character" w:customStyle="1" w:styleId="Heading1Char">
+    <w:name w:val="Heading 1 Char"/>
+    <w:basedOn w:val="DefaultParagraphFont"/>
+    <w:link w:val="Heading1"/>
     <w:uiPriority w:val="9"/>
     <w:rsid w:val="00976450"/>
     <w:rPr>
@@ -3837,10 +3620,10 @@
       <w:shd w:val="clear" w:color="auto" w:fill="D5D3EA"/>
     </w:rPr>
   </w:style>
-  <w:style w:type="character" w:customStyle="1" w:styleId="berschrift2Zchn">
-    <w:name w:val="Überschrift 2 Zchn"/>
-    <w:basedOn w:val="Absatz-Standardschriftart"/>
-    <w:link w:val="berschrift2"/>
+  <w:style w:type="character" w:customStyle="1" w:styleId="Heading2Char">
+    <w:name w:val="Heading 2 Char"/>
+    <w:basedOn w:val="DefaultParagraphFont"/>
+    <w:link w:val="Heading2"/>
     <w:uiPriority w:val="9"/>
     <w:rsid w:val="00976450"/>
     <w:rPr>
@@ -3851,9 +3634,9 @@
       <w:shd w:val="clear" w:color="auto" w:fill="FFFFFF" w:themeFill="background1"/>
     </w:rPr>
   </w:style>
-  <w:style w:type="table" w:styleId="Tabellenraster">
+  <w:style w:type="table" w:styleId="TableGrid">
     <w:name w:val="Table Grid"/>
-    <w:basedOn w:val="NormaleTabelle"/>
+    <w:basedOn w:val="TableNormal"/>
     <w:uiPriority w:val="59"/>
     <w:rsid w:val="00651384"/>
     <w:pPr>
@@ -3877,9 +3660,9 @@
       </w:tblCellMar>
     </w:tblPr>
   </w:style>
-  <w:style w:type="table" w:styleId="HellesRaster-Akzent1">
+  <w:style w:type="table" w:styleId="LightGrid-Accent1">
     <w:name w:val="Light Grid Accent 1"/>
-    <w:basedOn w:val="NormaleTabelle"/>
+    <w:basedOn w:val="TableNormal"/>
     <w:uiPriority w:val="62"/>
     <w:rsid w:val="00CB0412"/>
     <w:pPr>
@@ -4007,9 +3790,9 @@
       </w:tcPr>
     </w:tblStylePr>
   </w:style>
-  <w:style w:type="table" w:styleId="MittlereSchattierung1-Akzent1">
+  <w:style w:type="table" w:styleId="MediumShading1-Accent1">
     <w:name w:val="Medium Shading 1 Accent 1"/>
-    <w:basedOn w:val="NormaleTabelle"/>
+    <w:basedOn w:val="TableNormal"/>
     <w:uiPriority w:val="63"/>
     <w:rsid w:val="00FC564C"/>
     <w:pPr>
@@ -4107,9 +3890,9 @@
       </w:tcPr>
     </w:tblStylePr>
   </w:style>
-  <w:style w:type="table" w:styleId="MittlereListe2-Akzent1">
+  <w:style w:type="table" w:styleId="MediumList2-Accent1">
     <w:name w:val="Medium List 2 Accent 1"/>
-    <w:basedOn w:val="NormaleTabelle"/>
+    <w:basedOn w:val="TableNormal"/>
     <w:uiPriority w:val="66"/>
     <w:rsid w:val="00CB0412"/>
     <w:pPr>
@@ -4235,9 +4018,9 @@
       </w:tcPr>
     </w:tblStylePr>
   </w:style>
-  <w:style w:type="table" w:styleId="MittlereListe1-Akzent1">
+  <w:style w:type="table" w:styleId="MediumList1-Accent1">
     <w:name w:val="Medium List 1 Accent 1"/>
-    <w:basedOn w:val="NormaleTabelle"/>
+    <w:basedOn w:val="TableNormal"/>
     <w:uiPriority w:val="65"/>
     <w:rsid w:val="00CB0412"/>
     <w:pPr>
@@ -4319,10 +4102,10 @@
       </w:tcPr>
     </w:tblStylePr>
   </w:style>
-  <w:style w:type="character" w:customStyle="1" w:styleId="berschrift3Zchn">
-    <w:name w:val="Überschrift 3 Zchn"/>
-    <w:basedOn w:val="Absatz-Standardschriftart"/>
-    <w:link w:val="berschrift3"/>
+  <w:style w:type="character" w:customStyle="1" w:styleId="Heading3Char">
+    <w:name w:val="Heading 3 Char"/>
+    <w:basedOn w:val="DefaultParagraphFont"/>
+    <w:link w:val="Heading3"/>
     <w:uiPriority w:val="9"/>
     <w:rsid w:val="00976450"/>
     <w:rPr>
@@ -4330,10 +4113,10 @@
       <w:spacing w:val="15"/>
     </w:rPr>
   </w:style>
-  <w:style w:type="character" w:customStyle="1" w:styleId="berschrift4Zchn">
-    <w:name w:val="Überschrift 4 Zchn"/>
-    <w:basedOn w:val="Absatz-Standardschriftart"/>
-    <w:link w:val="berschrift4"/>
+  <w:style w:type="character" w:customStyle="1" w:styleId="Heading4Char">
+    <w:name w:val="Heading 4 Char"/>
+    <w:basedOn w:val="DefaultParagraphFont"/>
+    <w:link w:val="Heading4"/>
     <w:uiPriority w:val="9"/>
     <w:rsid w:val="00976450"/>
     <w:rPr>
@@ -4342,10 +4125,10 @@
       <w:spacing w:val="10"/>
     </w:rPr>
   </w:style>
-  <w:style w:type="character" w:customStyle="1" w:styleId="berschrift5Zchn">
-    <w:name w:val="Überschrift 5 Zchn"/>
-    <w:basedOn w:val="Absatz-Standardschriftart"/>
-    <w:link w:val="berschrift5"/>
+  <w:style w:type="character" w:customStyle="1" w:styleId="Heading5Char">
+    <w:name w:val="Heading 5 Char"/>
+    <w:basedOn w:val="DefaultParagraphFont"/>
+    <w:link w:val="Heading5"/>
     <w:uiPriority w:val="9"/>
     <w:rsid w:val="00976450"/>
     <w:rPr>
@@ -4354,10 +4137,10 @@
       <w:spacing w:val="10"/>
     </w:rPr>
   </w:style>
-  <w:style w:type="character" w:customStyle="1" w:styleId="berschrift6Zchn">
-    <w:name w:val="Überschrift 6 Zchn"/>
-    <w:basedOn w:val="Absatz-Standardschriftart"/>
-    <w:link w:val="berschrift6"/>
+  <w:style w:type="character" w:customStyle="1" w:styleId="Heading6Char">
+    <w:name w:val="Heading 6 Char"/>
+    <w:basedOn w:val="DefaultParagraphFont"/>
+    <w:link w:val="Heading6"/>
     <w:uiPriority w:val="9"/>
     <w:semiHidden/>
     <w:rsid w:val="003C3BB7"/>
@@ -4367,10 +4150,10 @@
       <w:spacing w:val="10"/>
     </w:rPr>
   </w:style>
-  <w:style w:type="character" w:customStyle="1" w:styleId="berschrift7Zchn">
-    <w:name w:val="Überschrift 7 Zchn"/>
-    <w:basedOn w:val="Absatz-Standardschriftart"/>
-    <w:link w:val="berschrift7"/>
+  <w:style w:type="character" w:customStyle="1" w:styleId="Heading7Char">
+    <w:name w:val="Heading 7 Char"/>
+    <w:basedOn w:val="DefaultParagraphFont"/>
+    <w:link w:val="Heading7"/>
     <w:uiPriority w:val="9"/>
     <w:semiHidden/>
     <w:rsid w:val="003C3BB7"/>
@@ -4380,10 +4163,10 @@
       <w:spacing w:val="10"/>
     </w:rPr>
   </w:style>
-  <w:style w:type="character" w:customStyle="1" w:styleId="berschrift8Zchn">
-    <w:name w:val="Überschrift 8 Zchn"/>
-    <w:basedOn w:val="Absatz-Standardschriftart"/>
-    <w:link w:val="berschrift8"/>
+  <w:style w:type="character" w:customStyle="1" w:styleId="Heading8Char">
+    <w:name w:val="Heading 8 Char"/>
+    <w:basedOn w:val="DefaultParagraphFont"/>
+    <w:link w:val="Heading8"/>
     <w:uiPriority w:val="9"/>
     <w:semiHidden/>
     <w:rsid w:val="003C3BB7"/>
@@ -4394,10 +4177,10 @@
       <w:szCs w:val="18"/>
     </w:rPr>
   </w:style>
-  <w:style w:type="character" w:customStyle="1" w:styleId="berschrift9Zchn">
-    <w:name w:val="Überschrift 9 Zchn"/>
-    <w:basedOn w:val="Absatz-Standardschriftart"/>
-    <w:link w:val="berschrift9"/>
+  <w:style w:type="character" w:customStyle="1" w:styleId="Heading9Char">
+    <w:name w:val="Heading 9 Char"/>
+    <w:basedOn w:val="DefaultParagraphFont"/>
+    <w:link w:val="Heading9"/>
     <w:uiPriority w:val="9"/>
     <w:semiHidden/>
     <w:rsid w:val="003C3BB7"/>
@@ -4409,10 +4192,10 @@
       <w:szCs w:val="18"/>
     </w:rPr>
   </w:style>
-  <w:style w:type="paragraph" w:styleId="Beschriftung">
+  <w:style w:type="paragraph" w:styleId="Caption">
     <w:name w:val="caption"/>
-    <w:basedOn w:val="Standard"/>
-    <w:next w:val="Standard"/>
+    <w:basedOn w:val="Normal"/>
+    <w:next w:val="Normal"/>
     <w:uiPriority w:val="35"/>
     <w:semiHidden/>
     <w:unhideWhenUsed/>
@@ -4426,11 +4209,11 @@
       <w:szCs w:val="16"/>
     </w:rPr>
   </w:style>
-  <w:style w:type="paragraph" w:styleId="Titel">
+  <w:style w:type="paragraph" w:styleId="Title">
     <w:name w:val="Title"/>
-    <w:basedOn w:val="Standard"/>
-    <w:next w:val="Standard"/>
-    <w:link w:val="TitelZchn"/>
+    <w:basedOn w:val="Normal"/>
+    <w:next w:val="Normal"/>
+    <w:link w:val="TitleChar"/>
     <w:uiPriority w:val="10"/>
     <w:qFormat/>
     <w:rsid w:val="005E2896"/>
@@ -4446,10 +4229,10 @@
       <w:szCs w:val="52"/>
     </w:rPr>
   </w:style>
-  <w:style w:type="character" w:customStyle="1" w:styleId="TitelZchn">
-    <w:name w:val="Titel Zchn"/>
-    <w:basedOn w:val="Absatz-Standardschriftart"/>
-    <w:link w:val="Titel"/>
+  <w:style w:type="character" w:customStyle="1" w:styleId="TitleChar">
+    <w:name w:val="Title Char"/>
+    <w:basedOn w:val="DefaultParagraphFont"/>
+    <w:link w:val="Title"/>
     <w:uiPriority w:val="10"/>
     <w:rsid w:val="005E2896"/>
     <w:rPr>
@@ -4461,11 +4244,11 @@
       <w:szCs w:val="52"/>
     </w:rPr>
   </w:style>
-  <w:style w:type="paragraph" w:styleId="Untertitel">
+  <w:style w:type="paragraph" w:styleId="Subtitle">
     <w:name w:val="Subtitle"/>
-    <w:basedOn w:val="Standard"/>
-    <w:next w:val="Standard"/>
-    <w:link w:val="UntertitelZchn"/>
+    <w:basedOn w:val="Normal"/>
+    <w:next w:val="Normal"/>
+    <w:link w:val="SubtitleChar"/>
     <w:uiPriority w:val="11"/>
     <w:qFormat/>
     <w:rsid w:val="003C3BB7"/>
@@ -4480,10 +4263,10 @@
       <w:szCs w:val="24"/>
     </w:rPr>
   </w:style>
-  <w:style w:type="character" w:customStyle="1" w:styleId="UntertitelZchn">
-    <w:name w:val="Untertitel Zchn"/>
-    <w:basedOn w:val="Absatz-Standardschriftart"/>
-    <w:link w:val="Untertitel"/>
+  <w:style w:type="character" w:customStyle="1" w:styleId="SubtitleChar">
+    <w:name w:val="Subtitle Char"/>
+    <w:basedOn w:val="DefaultParagraphFont"/>
+    <w:link w:val="Subtitle"/>
     <w:uiPriority w:val="11"/>
     <w:rsid w:val="003C3BB7"/>
     <w:rPr>
@@ -4494,7 +4277,7 @@
       <w:szCs w:val="24"/>
     </w:rPr>
   </w:style>
-  <w:style w:type="character" w:styleId="Fett">
+  <w:style w:type="character" w:styleId="Strong">
     <w:name w:val="Strong"/>
     <w:uiPriority w:val="22"/>
     <w:qFormat/>
@@ -4504,7 +4287,7 @@
       <w:bCs/>
     </w:rPr>
   </w:style>
-  <w:style w:type="character" w:styleId="Hervorhebung">
+  <w:style w:type="character" w:styleId="Emphasis">
     <w:name w:val="Emphasis"/>
     <w:uiPriority w:val="20"/>
     <w:qFormat/>
@@ -4515,10 +4298,10 @@
       <w:spacing w:val="5"/>
     </w:rPr>
   </w:style>
-  <w:style w:type="paragraph" w:styleId="KeinLeerraum">
+  <w:style w:type="paragraph" w:styleId="NoSpacing">
     <w:name w:val="No Spacing"/>
-    <w:basedOn w:val="Standard"/>
-    <w:link w:val="KeinLeerraumZchn"/>
+    <w:basedOn w:val="Normal"/>
+    <w:link w:val="NoSpacingChar"/>
     <w:uiPriority w:val="1"/>
     <w:qFormat/>
     <w:rsid w:val="003C3BB7"/>
@@ -4526,10 +4309,10 @@
       <w:spacing w:after="0"/>
     </w:pPr>
   </w:style>
-  <w:style w:type="character" w:customStyle="1" w:styleId="KeinLeerraumZchn">
-    <w:name w:val="Kein Leerraum Zchn"/>
-    <w:basedOn w:val="Absatz-Standardschriftart"/>
-    <w:link w:val="KeinLeerraum"/>
+  <w:style w:type="character" w:customStyle="1" w:styleId="NoSpacingChar">
+    <w:name w:val="No Spacing Char"/>
+    <w:basedOn w:val="DefaultParagraphFont"/>
+    <w:link w:val="NoSpacing"/>
     <w:uiPriority w:val="1"/>
     <w:rsid w:val="003C3BB7"/>
     <w:rPr>
@@ -4537,9 +4320,9 @@
       <w:szCs w:val="20"/>
     </w:rPr>
   </w:style>
-  <w:style w:type="paragraph" w:styleId="Listenabsatz">
+  <w:style w:type="paragraph" w:styleId="ListParagraph">
     <w:name w:val="List Paragraph"/>
-    <w:basedOn w:val="Standard"/>
+    <w:basedOn w:val="Normal"/>
     <w:uiPriority w:val="34"/>
     <w:qFormat/>
     <w:rsid w:val="003C3BB7"/>
@@ -4548,11 +4331,11 @@
       <w:contextualSpacing/>
     </w:pPr>
   </w:style>
-  <w:style w:type="paragraph" w:styleId="Zitat">
+  <w:style w:type="paragraph" w:styleId="Quote">
     <w:name w:val="Quote"/>
-    <w:basedOn w:val="Standard"/>
-    <w:next w:val="Standard"/>
-    <w:link w:val="ZitatZchn"/>
+    <w:basedOn w:val="Normal"/>
+    <w:next w:val="Normal"/>
+    <w:link w:val="QuoteChar"/>
     <w:uiPriority w:val="29"/>
     <w:qFormat/>
     <w:rsid w:val="003C3BB7"/>
@@ -4561,10 +4344,10 @@
       <w:iCs/>
     </w:rPr>
   </w:style>
-  <w:style w:type="character" w:customStyle="1" w:styleId="ZitatZchn">
-    <w:name w:val="Zitat Zchn"/>
-    <w:basedOn w:val="Absatz-Standardschriftart"/>
-    <w:link w:val="Zitat"/>
+  <w:style w:type="character" w:customStyle="1" w:styleId="QuoteChar">
+    <w:name w:val="Quote Char"/>
+    <w:basedOn w:val="DefaultParagraphFont"/>
+    <w:link w:val="Quote"/>
     <w:uiPriority w:val="29"/>
     <w:rsid w:val="003C3BB7"/>
     <w:rPr>
@@ -4574,11 +4357,11 @@
       <w:szCs w:val="20"/>
     </w:rPr>
   </w:style>
-  <w:style w:type="paragraph" w:styleId="IntensivesZitat">
+  <w:style w:type="paragraph" w:styleId="IntenseQuote">
     <w:name w:val="Intense Quote"/>
-    <w:basedOn w:val="Standard"/>
-    <w:next w:val="Standard"/>
-    <w:link w:val="IntensivesZitatZchn"/>
+    <w:basedOn w:val="Normal"/>
+    <w:next w:val="Normal"/>
+    <w:link w:val="IntenseQuoteChar"/>
     <w:uiPriority w:val="30"/>
     <w:qFormat/>
     <w:rsid w:val="003C3BB7"/>
@@ -4597,10 +4380,10 @@
       <w:color w:val="4F81BD" w:themeColor="accent1"/>
     </w:rPr>
   </w:style>
-  <w:style w:type="character" w:customStyle="1" w:styleId="IntensivesZitatZchn">
-    <w:name w:val="Intensives Zitat Zchn"/>
-    <w:basedOn w:val="Absatz-Standardschriftart"/>
-    <w:link w:val="IntensivesZitat"/>
+  <w:style w:type="character" w:customStyle="1" w:styleId="IntenseQuoteChar">
+    <w:name w:val="Intense Quote Char"/>
+    <w:basedOn w:val="DefaultParagraphFont"/>
+    <w:link w:val="IntenseQuote"/>
     <w:uiPriority w:val="30"/>
     <w:rsid w:val="003C3BB7"/>
     <w:rPr>
@@ -4611,7 +4394,7 @@
       <w:szCs w:val="20"/>
     </w:rPr>
   </w:style>
-  <w:style w:type="character" w:styleId="SchwacheHervorhebung">
+  <w:style w:type="character" w:styleId="SubtleEmphasis">
     <w:name w:val="Subtle Emphasis"/>
     <w:uiPriority w:val="19"/>
     <w:qFormat/>
@@ -4622,7 +4405,7 @@
       <w:color w:val="243F60" w:themeColor="accent1" w:themeShade="7F"/>
     </w:rPr>
   </w:style>
-  <w:style w:type="character" w:styleId="IntensiveHervorhebung">
+  <w:style w:type="character" w:styleId="IntenseEmphasis">
     <w:name w:val="Intense Emphasis"/>
     <w:uiPriority w:val="21"/>
     <w:qFormat/>
@@ -4635,7 +4418,7 @@
       <w:spacing w:val="10"/>
     </w:rPr>
   </w:style>
-  <w:style w:type="character" w:styleId="SchwacherVerweis">
+  <w:style w:type="character" w:styleId="SubtleReference">
     <w:name w:val="Subtle Reference"/>
     <w:uiPriority w:val="31"/>
     <w:qFormat/>
@@ -4646,7 +4429,7 @@
       <w:color w:val="4F81BD" w:themeColor="accent1"/>
     </w:rPr>
   </w:style>
-  <w:style w:type="character" w:styleId="IntensiverVerweis">
+  <w:style w:type="character" w:styleId="IntenseReference">
     <w:name w:val="Intense Reference"/>
     <w:uiPriority w:val="32"/>
     <w:qFormat/>
@@ -4660,7 +4443,7 @@
       <w:color w:val="4F81BD" w:themeColor="accent1"/>
     </w:rPr>
   </w:style>
-  <w:style w:type="character" w:styleId="Buchtitel">
+  <w:style w:type="character" w:styleId="BookTitle">
     <w:name w:val="Book Title"/>
     <w:uiPriority w:val="33"/>
     <w:qFormat/>
@@ -4673,10 +4456,10 @@
       <w:spacing w:val="9"/>
     </w:rPr>
   </w:style>
-  <w:style w:type="paragraph" w:styleId="Inhaltsverzeichnisberschrift">
+  <w:style w:type="paragraph" w:styleId="TOCHeading">
     <w:name w:val="TOC Heading"/>
-    <w:basedOn w:val="berschrift1"/>
-    <w:next w:val="Standard"/>
+    <w:basedOn w:val="Heading1"/>
+    <w:next w:val="Normal"/>
     <w:uiPriority w:val="39"/>
     <w:unhideWhenUsed/>
     <w:qFormat/>
@@ -4688,10 +4471,10 @@
       <w:lang w:bidi="en-US"/>
     </w:rPr>
   </w:style>
-  <w:style w:type="paragraph" w:styleId="Verzeichnis1">
+  <w:style w:type="paragraph" w:styleId="TOC1">
     <w:name w:val="toc 1"/>
-    <w:basedOn w:val="Standard"/>
-    <w:next w:val="Standard"/>
+    <w:basedOn w:val="Normal"/>
+    <w:next w:val="Normal"/>
     <w:autoRedefine/>
     <w:uiPriority w:val="39"/>
     <w:unhideWhenUsed/>
@@ -4704,10 +4487,10 @@
       <w:b/>
     </w:rPr>
   </w:style>
-  <w:style w:type="paragraph" w:styleId="Verzeichnis2">
+  <w:style w:type="paragraph" w:styleId="TOC2">
     <w:name w:val="toc 2"/>
-    <w:basedOn w:val="Standard"/>
-    <w:next w:val="Standard"/>
+    <w:basedOn w:val="Normal"/>
+    <w:next w:val="Normal"/>
     <w:autoRedefine/>
     <w:uiPriority w:val="39"/>
     <w:unhideWhenUsed/>
@@ -4720,7 +4503,7 @@
   </w:style>
   <w:style w:type="character" w:styleId="Hyperlink">
     <w:name w:val="Hyperlink"/>
-    <w:basedOn w:val="Absatz-Standardschriftart"/>
+    <w:basedOn w:val="DefaultParagraphFont"/>
     <w:uiPriority w:val="99"/>
     <w:unhideWhenUsed/>
     <w:rsid w:val="006F2255"/>
@@ -4729,10 +4512,10 @@
       <w:u w:val="single"/>
     </w:rPr>
   </w:style>
-  <w:style w:type="paragraph" w:styleId="Sprechblasentext">
+  <w:style w:type="paragraph" w:styleId="BalloonText">
     <w:name w:val="Balloon Text"/>
-    <w:basedOn w:val="Standard"/>
-    <w:link w:val="SprechblasentextZchn"/>
+    <w:basedOn w:val="Normal"/>
+    <w:link w:val="BalloonTextChar"/>
     <w:uiPriority w:val="99"/>
     <w:semiHidden/>
     <w:unhideWhenUsed/>
@@ -4746,10 +4529,10 @@
       <w:szCs w:val="16"/>
     </w:rPr>
   </w:style>
-  <w:style w:type="character" w:customStyle="1" w:styleId="SprechblasentextZchn">
-    <w:name w:val="Sprechblasentext Zchn"/>
-    <w:basedOn w:val="Absatz-Standardschriftart"/>
-    <w:link w:val="Sprechblasentext"/>
+  <w:style w:type="character" w:customStyle="1" w:styleId="BalloonTextChar">
+    <w:name w:val="Balloon Text Char"/>
+    <w:basedOn w:val="DefaultParagraphFont"/>
+    <w:link w:val="BalloonText"/>
     <w:uiPriority w:val="99"/>
     <w:semiHidden/>
     <w:rsid w:val="006F2255"/>
@@ -4759,10 +4542,10 @@
       <w:szCs w:val="16"/>
     </w:rPr>
   </w:style>
-  <w:style w:type="paragraph" w:styleId="Verzeichnis3">
+  <w:style w:type="paragraph" w:styleId="TOC3">
     <w:name w:val="toc 3"/>
-    <w:basedOn w:val="Standard"/>
-    <w:next w:val="Standard"/>
+    <w:basedOn w:val="Normal"/>
+    <w:next w:val="Normal"/>
     <w:autoRedefine/>
     <w:uiPriority w:val="39"/>
     <w:unhideWhenUsed/>
@@ -4777,10 +4560,10 @@
       <w:lang w:eastAsia="de-CH"/>
     </w:rPr>
   </w:style>
-  <w:style w:type="paragraph" w:styleId="Kopfzeile">
+  <w:style w:type="paragraph" w:styleId="Header">
     <w:name w:val="header"/>
-    <w:basedOn w:val="Standard"/>
-    <w:link w:val="KopfzeileZchn"/>
+    <w:basedOn w:val="Normal"/>
+    <w:link w:val="HeaderChar"/>
     <w:uiPriority w:val="99"/>
     <w:unhideWhenUsed/>
     <w:rsid w:val="008F2373"/>
@@ -4792,10 +4575,10 @@
       <w:spacing w:after="0"/>
     </w:pPr>
   </w:style>
-  <w:style w:type="character" w:customStyle="1" w:styleId="KopfzeileZchn">
-    <w:name w:val="Kopfzeile Zchn"/>
-    <w:basedOn w:val="Absatz-Standardschriftart"/>
-    <w:link w:val="Kopfzeile"/>
+  <w:style w:type="character" w:customStyle="1" w:styleId="HeaderChar">
+    <w:name w:val="Header Char"/>
+    <w:basedOn w:val="DefaultParagraphFont"/>
+    <w:link w:val="Header"/>
     <w:uiPriority w:val="99"/>
     <w:rsid w:val="008F2373"/>
     <w:rPr>
@@ -4803,10 +4586,10 @@
       <w:szCs w:val="20"/>
     </w:rPr>
   </w:style>
-  <w:style w:type="paragraph" w:styleId="Fuzeile">
+  <w:style w:type="paragraph" w:styleId="Footer">
     <w:name w:val="footer"/>
-    <w:basedOn w:val="Standard"/>
-    <w:link w:val="FuzeileZchn"/>
+    <w:basedOn w:val="Normal"/>
+    <w:link w:val="FooterChar"/>
     <w:uiPriority w:val="99"/>
     <w:unhideWhenUsed/>
     <w:rsid w:val="008F2373"/>
@@ -4818,10 +4601,10 @@
       <w:spacing w:after="0"/>
     </w:pPr>
   </w:style>
-  <w:style w:type="character" w:customStyle="1" w:styleId="FuzeileZchn">
-    <w:name w:val="Fußzeile Zchn"/>
-    <w:basedOn w:val="Absatz-Standardschriftart"/>
-    <w:link w:val="Fuzeile"/>
+  <w:style w:type="character" w:customStyle="1" w:styleId="FooterChar">
+    <w:name w:val="Footer Char"/>
+    <w:basedOn w:val="DefaultParagraphFont"/>
+    <w:link w:val="Footer"/>
     <w:uiPriority w:val="99"/>
     <w:rsid w:val="008F2373"/>
     <w:rPr>
@@ -5122,7 +4905,7 @@
 </file>
 
 <file path=customXml/itemProps1.xml><?xml version="1.0" encoding="utf-8"?>
-<ds:datastoreItem xmlns:ds="http://schemas.openxmlformats.org/officeDocument/2006/customXml" ds:itemID="{F18ABCE2-6C52-4AD3-9218-6CDC94DC3B70}">
+<ds:datastoreItem xmlns:ds="http://schemas.openxmlformats.org/officeDocument/2006/customXml" ds:itemID="{34E49825-56AB-4EC6-AD03-4DC6FF9226B9}">
   <ds:schemaRefs>
     <ds:schemaRef ds:uri="http://schemas.openxmlformats.org/officeDocument/2006/bibliography"/>
   </ds:schemaRefs>

</xml_diff>